<commit_message>
Updating res to hopefully get images in PDF
</commit_message>
<xml_diff>
--- a/docs/resume-of-bradley-bossard.docx
+++ b/docs/resume-of-bradley-bossard.docx
@@ -78,38 +78,339 @@
       <w:pPr>
         <w:pStyle w:val="BlockText"/>
       </w:pPr>
-      <w:hyperlink r:id="rId25"/>
-      <w:r>
-        <w:t xml:space="preserve"> </w:t>
-      </w:r>
-      <w:hyperlink r:id="rId26"/>
-      <w:r>
-        <w:t xml:space="preserve"> </w:t>
-      </w:r>
-      <w:hyperlink r:id="rId27"/>
-      <w:r>
-        <w:t xml:space="preserve"> </w:t>
-      </w:r>
-      <w:hyperlink r:id="rId28"/>
-      <w:r>
-        <w:t xml:space="preserve"> </w:t>
-      </w:r>
-      <w:hyperlink r:id="rId29"/>
-      <w:r>
-        <w:t xml:space="preserve"> </w:t>
-      </w:r>
-      <w:hyperlink r:id="rId30"/>
-      <w:r>
-        <w:t xml:space="preserve"> </w:t>
-      </w:r>
-      <w:hyperlink r:id="rId31"/>
+      <w:hyperlink r:id="rId26">
+        <w:r>
+          <w:drawing>
+            <wp:inline>
+              <wp:extent cx="323850" cy="323850"/>
+              <wp:effectExtent b="0" l="0" r="0" t="0"/>
+              <wp:docPr descr="" title="" id="1" name="Picture"/>
+              <a:graphic>
+                <a:graphicData uri="http://schemas.openxmlformats.org/drawingml/2006/picture">
+                  <pic:pic>
+                    <pic:nvPicPr>
+                      <pic:cNvPr descr="./images/linkedin.png" id="0" name="Picture"/>
+                      <pic:cNvPicPr>
+                        <a:picLocks noChangeArrowheads="1" noChangeAspect="1"/>
+                      </pic:cNvPicPr>
+                    </pic:nvPicPr>
+                    <pic:blipFill>
+                      <a:blip r:embed="rId25"/>
+                      <a:stretch>
+                        <a:fillRect/>
+                      </a:stretch>
+                    </pic:blipFill>
+                    <pic:spPr bwMode="auto">
+                      <a:xfrm>
+                        <a:off x="0" y="0"/>
+                        <a:ext cx="323850" cy="323850"/>
+                      </a:xfrm>
+                      <a:prstGeom prst="rect">
+                        <a:avLst/>
+                      </a:prstGeom>
+                      <a:noFill/>
+                      <a:ln w="9525">
+                        <a:noFill/>
+                        <a:headEnd/>
+                        <a:tailEnd/>
+                      </a:ln>
+                    </pic:spPr>
+                  </pic:pic>
+                </a:graphicData>
+              </a:graphic>
+            </wp:inline>
+          </w:drawing>
+        </w:r>
+      </w:hyperlink>
+      <w:r>
+        <w:t xml:space="preserve"> </w:t>
+      </w:r>
+      <w:hyperlink r:id="rId28">
+        <w:r>
+          <w:drawing>
+            <wp:inline>
+              <wp:extent cx="323850" cy="323850"/>
+              <wp:effectExtent b="0" l="0" r="0" t="0"/>
+              <wp:docPr descr="" title="" id="1" name="Picture"/>
+              <a:graphic>
+                <a:graphicData uri="http://schemas.openxmlformats.org/drawingml/2006/picture">
+                  <pic:pic>
+                    <pic:nvPicPr>
+                      <pic:cNvPr descr="./images/github.png" id="0" name="Picture"/>
+                      <pic:cNvPicPr>
+                        <a:picLocks noChangeArrowheads="1" noChangeAspect="1"/>
+                      </pic:cNvPicPr>
+                    </pic:nvPicPr>
+                    <pic:blipFill>
+                      <a:blip r:embed="rId27"/>
+                      <a:stretch>
+                        <a:fillRect/>
+                      </a:stretch>
+                    </pic:blipFill>
+                    <pic:spPr bwMode="auto">
+                      <a:xfrm>
+                        <a:off x="0" y="0"/>
+                        <a:ext cx="323850" cy="323850"/>
+                      </a:xfrm>
+                      <a:prstGeom prst="rect">
+                        <a:avLst/>
+                      </a:prstGeom>
+                      <a:noFill/>
+                      <a:ln w="9525">
+                        <a:noFill/>
+                        <a:headEnd/>
+                        <a:tailEnd/>
+                      </a:ln>
+                    </pic:spPr>
+                  </pic:pic>
+                </a:graphicData>
+              </a:graphic>
+            </wp:inline>
+          </w:drawing>
+        </w:r>
+      </w:hyperlink>
+      <w:r>
+        <w:t xml:space="preserve"> </w:t>
+      </w:r>
+      <w:hyperlink r:id="rId30">
+        <w:r>
+          <w:drawing>
+            <wp:inline>
+              <wp:extent cx="323850" cy="323850"/>
+              <wp:effectExtent b="0" l="0" r="0" t="0"/>
+              <wp:docPr descr="" title="" id="1" name="Picture"/>
+              <a:graphic>
+                <a:graphicData uri="http://schemas.openxmlformats.org/drawingml/2006/picture">
+                  <pic:pic>
+                    <pic:nvPicPr>
+                      <pic:cNvPr descr="./images/codepen.png" id="0" name="Picture"/>
+                      <pic:cNvPicPr>
+                        <a:picLocks noChangeArrowheads="1" noChangeAspect="1"/>
+                      </pic:cNvPicPr>
+                    </pic:nvPicPr>
+                    <pic:blipFill>
+                      <a:blip r:embed="rId29"/>
+                      <a:stretch>
+                        <a:fillRect/>
+                      </a:stretch>
+                    </pic:blipFill>
+                    <pic:spPr bwMode="auto">
+                      <a:xfrm>
+                        <a:off x="0" y="0"/>
+                        <a:ext cx="323850" cy="323850"/>
+                      </a:xfrm>
+                      <a:prstGeom prst="rect">
+                        <a:avLst/>
+                      </a:prstGeom>
+                      <a:noFill/>
+                      <a:ln w="9525">
+                        <a:noFill/>
+                        <a:headEnd/>
+                        <a:tailEnd/>
+                      </a:ln>
+                    </pic:spPr>
+                  </pic:pic>
+                </a:graphicData>
+              </a:graphic>
+            </wp:inline>
+          </w:drawing>
+        </w:r>
+      </w:hyperlink>
+      <w:r>
+        <w:t xml:space="preserve"> </w:t>
+      </w:r>
+      <w:hyperlink r:id="rId32">
+        <w:r>
+          <w:drawing>
+            <wp:inline>
+              <wp:extent cx="323850" cy="323850"/>
+              <wp:effectExtent b="0" l="0" r="0" t="0"/>
+              <wp:docPr descr="" title="" id="1" name="Picture"/>
+              <a:graphic>
+                <a:graphicData uri="http://schemas.openxmlformats.org/drawingml/2006/picture">
+                  <pic:pic>
+                    <pic:nvPicPr>
+                      <pic:cNvPr descr="./images/stackoverflow.png" id="0" name="Picture"/>
+                      <pic:cNvPicPr>
+                        <a:picLocks noChangeArrowheads="1" noChangeAspect="1"/>
+                      </pic:cNvPicPr>
+                    </pic:nvPicPr>
+                    <pic:blipFill>
+                      <a:blip r:embed="rId31"/>
+                      <a:stretch>
+                        <a:fillRect/>
+                      </a:stretch>
+                    </pic:blipFill>
+                    <pic:spPr bwMode="auto">
+                      <a:xfrm>
+                        <a:off x="0" y="0"/>
+                        <a:ext cx="323850" cy="323850"/>
+                      </a:xfrm>
+                      <a:prstGeom prst="rect">
+                        <a:avLst/>
+                      </a:prstGeom>
+                      <a:noFill/>
+                      <a:ln w="9525">
+                        <a:noFill/>
+                        <a:headEnd/>
+                        <a:tailEnd/>
+                      </a:ln>
+                    </pic:spPr>
+                  </pic:pic>
+                </a:graphicData>
+              </a:graphic>
+            </wp:inline>
+          </w:drawing>
+        </w:r>
+      </w:hyperlink>
+      <w:r>
+        <w:t xml:space="preserve"> </w:t>
+      </w:r>
+      <w:hyperlink r:id="rId34">
+        <w:r>
+          <w:drawing>
+            <wp:inline>
+              <wp:extent cx="323850" cy="323850"/>
+              <wp:effectExtent b="0" l="0" r="0" t="0"/>
+              <wp:docPr descr="" title="" id="1" name="Picture"/>
+              <a:graphic>
+                <a:graphicData uri="http://schemas.openxmlformats.org/drawingml/2006/picture">
+                  <pic:pic>
+                    <pic:nvPicPr>
+                      <pic:cNvPr descr="./images/docker.png" id="0" name="Picture"/>
+                      <pic:cNvPicPr>
+                        <a:picLocks noChangeArrowheads="1" noChangeAspect="1"/>
+                      </pic:cNvPicPr>
+                    </pic:nvPicPr>
+                    <pic:blipFill>
+                      <a:blip r:embed="rId33"/>
+                      <a:stretch>
+                        <a:fillRect/>
+                      </a:stretch>
+                    </pic:blipFill>
+                    <pic:spPr bwMode="auto">
+                      <a:xfrm>
+                        <a:off x="0" y="0"/>
+                        <a:ext cx="323850" cy="323850"/>
+                      </a:xfrm>
+                      <a:prstGeom prst="rect">
+                        <a:avLst/>
+                      </a:prstGeom>
+                      <a:noFill/>
+                      <a:ln w="9525">
+                        <a:noFill/>
+                        <a:headEnd/>
+                        <a:tailEnd/>
+                      </a:ln>
+                    </pic:spPr>
+                  </pic:pic>
+                </a:graphicData>
+              </a:graphic>
+            </wp:inline>
+          </w:drawing>
+        </w:r>
+      </w:hyperlink>
+      <w:r>
+        <w:t xml:space="preserve"> </w:t>
+      </w:r>
+      <w:hyperlink r:id="rId36">
+        <w:r>
+          <w:drawing>
+            <wp:inline>
+              <wp:extent cx="323850" cy="323850"/>
+              <wp:effectExtent b="0" l="0" r="0" t="0"/>
+              <wp:docPr descr="" title="" id="1" name="Picture"/>
+              <a:graphic>
+                <a:graphicData uri="http://schemas.openxmlformats.org/drawingml/2006/picture">
+                  <pic:pic>
+                    <pic:nvPicPr>
+                      <pic:cNvPr descr="./images/codewars.png" id="0" name="Picture"/>
+                      <pic:cNvPicPr>
+                        <a:picLocks noChangeArrowheads="1" noChangeAspect="1"/>
+                      </pic:cNvPicPr>
+                    </pic:nvPicPr>
+                    <pic:blipFill>
+                      <a:blip r:embed="rId35"/>
+                      <a:stretch>
+                        <a:fillRect/>
+                      </a:stretch>
+                    </pic:blipFill>
+                    <pic:spPr bwMode="auto">
+                      <a:xfrm>
+                        <a:off x="0" y="0"/>
+                        <a:ext cx="323850" cy="323850"/>
+                      </a:xfrm>
+                      <a:prstGeom prst="rect">
+                        <a:avLst/>
+                      </a:prstGeom>
+                      <a:noFill/>
+                      <a:ln w="9525">
+                        <a:noFill/>
+                        <a:headEnd/>
+                        <a:tailEnd/>
+                      </a:ln>
+                    </pic:spPr>
+                  </pic:pic>
+                </a:graphicData>
+              </a:graphic>
+            </wp:inline>
+          </w:drawing>
+        </w:r>
+      </w:hyperlink>
+      <w:r>
+        <w:t xml:space="preserve"> </w:t>
+      </w:r>
+      <w:hyperlink r:id="rId38">
+        <w:r>
+          <w:drawing>
+            <wp:inline>
+              <wp:extent cx="323850" cy="323850"/>
+              <wp:effectExtent b="0" l="0" r="0" t="0"/>
+              <wp:docPr descr="" title="" id="1" name="Picture"/>
+              <a:graphic>
+                <a:graphicData uri="http://schemas.openxmlformats.org/drawingml/2006/picture">
+                  <pic:pic>
+                    <pic:nvPicPr>
+                      <pic:cNvPr descr="./images/csacademy.png" id="0" name="Picture"/>
+                      <pic:cNvPicPr>
+                        <a:picLocks noChangeArrowheads="1" noChangeAspect="1"/>
+                      </pic:cNvPicPr>
+                    </pic:nvPicPr>
+                    <pic:blipFill>
+                      <a:blip r:embed="rId37"/>
+                      <a:stretch>
+                        <a:fillRect/>
+                      </a:stretch>
+                    </pic:blipFill>
+                    <pic:spPr bwMode="auto">
+                      <a:xfrm>
+                        <a:off x="0" y="0"/>
+                        <a:ext cx="323850" cy="323850"/>
+                      </a:xfrm>
+                      <a:prstGeom prst="rect">
+                        <a:avLst/>
+                      </a:prstGeom>
+                      <a:noFill/>
+                      <a:ln w="9525">
+                        <a:noFill/>
+                        <a:headEnd/>
+                        <a:tailEnd/>
+                      </a:ln>
+                    </pic:spPr>
+                  </pic:pic>
+                </a:graphicData>
+              </a:graphic>
+            </wp:inline>
+          </w:drawing>
+        </w:r>
+      </w:hyperlink>
     </w:p>
     <w:p>
       <w:pPr>
         <w:pStyle w:val="Heading2"/>
       </w:pPr>
-      <w:bookmarkStart w:id="32" w:name="experience"/>
-      <w:bookmarkEnd w:id="32"/>
+      <w:bookmarkStart w:id="39" w:name="experience"/>
+      <w:bookmarkEnd w:id="39"/>
       <w:r>
         <w:t xml:space="preserve">Experience</w:t>
       </w:r>
@@ -186,7 +487,7 @@
         </w:rPr>
         <w:t xml:space="preserve"> </w:t>
       </w:r>
-      <w:hyperlink r:id="rId33">
+      <w:hyperlink r:id="rId40">
         <w:r>
           <w:rPr>
             <w:rStyle w:val="Hyperlink"/>
@@ -297,7 +598,7 @@
         </w:rPr>
         <w:t xml:space="preserve"> </w:t>
       </w:r>
-      <w:hyperlink r:id="rId34">
+      <w:hyperlink r:id="rId41">
         <w:r>
           <w:rPr>
             <w:rStyle w:val="Hyperlink"/>
@@ -353,7 +654,7 @@
           <w:ilvl w:val="0"/>
         </w:numPr>
       </w:pPr>
-      <w:hyperlink r:id="rId35">
+      <w:hyperlink r:id="rId42">
         <w:r>
           <w:rPr>
             <w:rStyle w:val="Hyperlink"/>
@@ -375,7 +676,7 @@
           <w:ilvl w:val="0"/>
         </w:numPr>
       </w:pPr>
-      <w:hyperlink r:id="rId36">
+      <w:hyperlink r:id="rId43">
         <w:r>
           <w:rPr>
             <w:rStyle w:val="Hyperlink"/>
@@ -397,7 +698,7 @@
           <w:ilvl w:val="0"/>
         </w:numPr>
       </w:pPr>
-      <w:hyperlink r:id="rId37">
+      <w:hyperlink r:id="rId44">
         <w:r>
           <w:rPr>
             <w:rStyle w:val="Hyperlink"/>
@@ -414,7 +715,7 @@
       <w:r>
         <w:t xml:space="preserve"> </w:t>
       </w:r>
-      <w:hyperlink r:id="rId38">
+      <w:hyperlink r:id="rId45">
         <w:r>
           <w:rPr>
             <w:rStyle w:val="Hyperlink"/>
@@ -436,7 +737,7 @@
           <w:ilvl w:val="0"/>
         </w:numPr>
       </w:pPr>
-      <w:hyperlink r:id="rId39">
+      <w:hyperlink r:id="rId46">
         <w:r>
           <w:rPr>
             <w:rStyle w:val="Hyperlink"/>
@@ -458,7 +759,7 @@
           <w:ilvl w:val="0"/>
         </w:numPr>
       </w:pPr>
-      <w:hyperlink r:id="rId40">
+      <w:hyperlink r:id="rId47">
         <w:r>
           <w:rPr>
             <w:rStyle w:val="Hyperlink"/>
@@ -480,7 +781,7 @@
           <w:ilvl w:val="0"/>
         </w:numPr>
       </w:pPr>
-      <w:hyperlink r:id="rId41">
+      <w:hyperlink r:id="rId48">
         <w:r>
           <w:rPr>
             <w:rStyle w:val="Hyperlink"/>
@@ -596,7 +897,7 @@
         </w:rPr>
         <w:t xml:space="preserve"> </w:t>
       </w:r>
-      <w:hyperlink r:id="rId42">
+      <w:hyperlink r:id="rId49">
         <w:r>
           <w:rPr>
             <w:rStyle w:val="Hyperlink"/>
@@ -652,7 +953,7 @@
           <w:ilvl w:val="0"/>
         </w:numPr>
       </w:pPr>
-      <w:hyperlink r:id="rId43">
+      <w:hyperlink r:id="rId50">
         <w:r>
           <w:rPr>
             <w:rStyle w:val="Hyperlink"/>
@@ -674,7 +975,7 @@
           <w:ilvl w:val="0"/>
         </w:numPr>
       </w:pPr>
-      <w:hyperlink r:id="rId44">
+      <w:hyperlink r:id="rId51">
         <w:r>
           <w:rPr>
             <w:rStyle w:val="Hyperlink"/>
@@ -711,7 +1012,7 @@
       <w:r>
         <w:t xml:space="preserve"> </w:t>
       </w:r>
-      <w:hyperlink r:id="rId45">
+      <w:hyperlink r:id="rId52">
         <w:r>
           <w:rPr>
             <w:rStyle w:val="Hyperlink"/>
@@ -733,7 +1034,7 @@
           <w:ilvl w:val="0"/>
         </w:numPr>
       </w:pPr>
-      <w:hyperlink r:id="rId46">
+      <w:hyperlink r:id="rId53">
         <w:r>
           <w:rPr>
             <w:rStyle w:val="Hyperlink"/>
@@ -755,7 +1056,7 @@
           <w:ilvl w:val="0"/>
         </w:numPr>
       </w:pPr>
-      <w:hyperlink r:id="rId47">
+      <w:hyperlink r:id="rId54">
         <w:r>
           <w:rPr>
             <w:rStyle w:val="Hyperlink"/>
@@ -790,6 +1091,48 @@
         <w:pStyle w:val="Figure"/>
         <w:pStyle w:val="BlockText"/>
       </w:pPr>
+      <w:r>
+        <w:drawing>
+          <wp:inline>
+            <wp:extent cx="3867150" cy="523875"/>
+            <wp:effectExtent b="0" l="0" r="0" t="0"/>
+            <wp:docPr descr="" title="" id="1" name="Picture"/>
+            <a:graphic>
+              <a:graphicData uri="http://schemas.openxmlformats.org/drawingml/2006/picture">
+                <pic:pic>
+                  <pic:nvPicPr>
+                    <pic:cNvPr descr="./images/pegman.png" id="0" name="Picture"/>
+                    <pic:cNvPicPr>
+                      <a:picLocks noChangeArrowheads="1" noChangeAspect="1"/>
+                    </pic:cNvPicPr>
+                  </pic:nvPicPr>
+                  <pic:blipFill>
+                    <a:blip r:embed="rId55"/>
+                    <a:stretch>
+                      <a:fillRect/>
+                    </a:stretch>
+                  </pic:blipFill>
+                  <pic:spPr bwMode="auto">
+                    <a:xfrm>
+                      <a:off x="0" y="0"/>
+                      <a:ext cx="3867150" cy="523875"/>
+                    </a:xfrm>
+                    <a:prstGeom prst="rect">
+                      <a:avLst/>
+                    </a:prstGeom>
+                    <a:noFill/>
+                    <a:ln w="9525">
+                      <a:noFill/>
+                      <a:headEnd/>
+                      <a:tailEnd/>
+                    </a:ln>
+                  </pic:spPr>
+                </pic:pic>
+              </a:graphicData>
+            </a:graphic>
+          </wp:inline>
+        </w:drawing>
+      </w:r>
     </w:p>
     <w:p>
       <w:pPr>
@@ -798,7 +1141,7 @@
           <w:ilvl w:val="0"/>
         </w:numPr>
       </w:pPr>
-      <w:hyperlink r:id="rId48">
+      <w:hyperlink r:id="rId56">
         <w:r>
           <w:rPr>
             <w:rStyle w:val="Hyperlink"/>
@@ -820,7 +1163,7 @@
           <w:ilvl w:val="0"/>
         </w:numPr>
       </w:pPr>
-      <w:hyperlink r:id="rId48">
+      <w:hyperlink r:id="rId56">
         <w:r>
           <w:rPr>
             <w:rStyle w:val="Hyperlink"/>
@@ -854,7 +1197,50 @@
       <w:pPr>
         <w:pStyle w:val="BlockText"/>
       </w:pPr>
-      <w:hyperlink r:id="rId49"/>
+      <w:hyperlink r:id="rId58">
+        <w:r>
+          <w:drawing>
+            <wp:inline>
+              <wp:extent cx="1270000" cy="762000"/>
+              <wp:effectExtent b="0" l="0" r="0" t="0"/>
+              <wp:docPr descr="" title="" id="1" name="Picture"/>
+              <a:graphic>
+                <a:graphicData uri="http://schemas.openxmlformats.org/drawingml/2006/picture">
+                  <pic:pic>
+                    <pic:nvPicPr>
+                      <pic:cNvPr descr="./images/startrek.png" id="0" name="Picture"/>
+                      <pic:cNvPicPr>
+                        <a:picLocks noChangeArrowheads="1" noChangeAspect="1"/>
+                      </pic:cNvPicPr>
+                    </pic:nvPicPr>
+                    <pic:blipFill>
+                      <a:blip r:embed="rId57"/>
+                      <a:stretch>
+                        <a:fillRect/>
+                      </a:stretch>
+                    </pic:blipFill>
+                    <pic:spPr bwMode="auto">
+                      <a:xfrm>
+                        <a:off x="0" y="0"/>
+                        <a:ext cx="1270000" cy="762000"/>
+                      </a:xfrm>
+                      <a:prstGeom prst="rect">
+                        <a:avLst/>
+                      </a:prstGeom>
+                      <a:noFill/>
+                      <a:ln w="9525">
+                        <a:noFill/>
+                        <a:headEnd/>
+                        <a:tailEnd/>
+                      </a:ln>
+                    </pic:spPr>
+                  </pic:pic>
+                </a:graphicData>
+              </a:graphic>
+            </wp:inline>
+          </w:drawing>
+        </w:r>
+      </w:hyperlink>
       <w:r>
         <w:t xml:space="preserve"> </w:t>
       </w:r>
@@ -864,7 +1250,50 @@
       <w:r>
         <w:t xml:space="preserve"> </w:t>
       </w:r>
-      <w:hyperlink r:id="rId50"/>
+      <w:hyperlink r:id="rId60">
+        <w:r>
+          <w:drawing>
+            <wp:inline>
+              <wp:extent cx="1270000" cy="762000"/>
+              <wp:effectExtent b="0" l="0" r="0" t="0"/>
+              <wp:docPr descr="" title="" id="1" name="Picture"/>
+              <a:graphic>
+                <a:graphicData uri="http://schemas.openxmlformats.org/drawingml/2006/picture">
+                  <pic:pic>
+                    <pic:nvPicPr>
+                      <pic:cNvPr descr="./images/halloween.png" id="0" name="Picture"/>
+                      <pic:cNvPicPr>
+                        <a:picLocks noChangeArrowheads="1" noChangeAspect="1"/>
+                      </pic:cNvPicPr>
+                    </pic:nvPicPr>
+                    <pic:blipFill>
+                      <a:blip r:embed="rId59"/>
+                      <a:stretch>
+                        <a:fillRect/>
+                      </a:stretch>
+                    </pic:blipFill>
+                    <pic:spPr bwMode="auto">
+                      <a:xfrm>
+                        <a:off x="0" y="0"/>
+                        <a:ext cx="1270000" cy="762000"/>
+                      </a:xfrm>
+                      <a:prstGeom prst="rect">
+                        <a:avLst/>
+                      </a:prstGeom>
+                      <a:noFill/>
+                      <a:ln w="9525">
+                        <a:noFill/>
+                        <a:headEnd/>
+                        <a:tailEnd/>
+                      </a:ln>
+                    </pic:spPr>
+                  </pic:pic>
+                </a:graphicData>
+              </a:graphic>
+            </wp:inline>
+          </w:drawing>
+        </w:r>
+      </w:hyperlink>
       <w:r>
         <w:t xml:space="preserve"> </w:t>
       </w:r>
@@ -874,7 +1303,50 @@
       <w:r>
         <w:t xml:space="preserve"> </w:t>
       </w:r>
-      <w:hyperlink r:id="rId51"/>
+      <w:hyperlink r:id="rId62">
+        <w:r>
+          <w:drawing>
+            <wp:inline>
+              <wp:extent cx="1270000" cy="762000"/>
+              <wp:effectExtent b="0" l="0" r="0" t="0"/>
+              <wp:docPr descr="" title="" id="1" name="Picture"/>
+              <a:graphic>
+                <a:graphicData uri="http://schemas.openxmlformats.org/drawingml/2006/picture">
+                  <pic:pic>
+                    <pic:nvPicPr>
+                      <pic:cNvPr descr="./images/gumby.png" id="0" name="Picture"/>
+                      <pic:cNvPicPr>
+                        <a:picLocks noChangeArrowheads="1" noChangeAspect="1"/>
+                      </pic:cNvPicPr>
+                    </pic:nvPicPr>
+                    <pic:blipFill>
+                      <a:blip r:embed="rId61"/>
+                      <a:stretch>
+                        <a:fillRect/>
+                      </a:stretch>
+                    </pic:blipFill>
+                    <pic:spPr bwMode="auto">
+                      <a:xfrm>
+                        <a:off x="0" y="0"/>
+                        <a:ext cx="1270000" cy="762000"/>
+                      </a:xfrm>
+                      <a:prstGeom prst="rect">
+                        <a:avLst/>
+                      </a:prstGeom>
+                      <a:noFill/>
+                      <a:ln w="9525">
+                        <a:noFill/>
+                        <a:headEnd/>
+                        <a:tailEnd/>
+                      </a:ln>
+                    </pic:spPr>
+                  </pic:pic>
+                </a:graphicData>
+              </a:graphic>
+            </wp:inline>
+          </w:drawing>
+        </w:r>
+      </w:hyperlink>
       <w:r>
         <w:t xml:space="preserve"> </w:t>
       </w:r>
@@ -884,7 +1356,50 @@
       <w:r>
         <w:t xml:space="preserve"> </w:t>
       </w:r>
-      <w:hyperlink r:id="rId52"/>
+      <w:hyperlink r:id="rId64">
+        <w:r>
+          <w:drawing>
+            <wp:inline>
+              <wp:extent cx="1270000" cy="762000"/>
+              <wp:effectExtent b="0" l="0" r="0" t="0"/>
+              <wp:docPr descr="" title="" id="1" name="Picture"/>
+              <a:graphic>
+                <a:graphicData uri="http://schemas.openxmlformats.org/drawingml/2006/picture">
+                  <pic:pic>
+                    <pic:nvPicPr>
+                      <pic:cNvPr descr="./images/lunar.png" id="0" name="Picture"/>
+                      <pic:cNvPicPr>
+                        <a:picLocks noChangeArrowheads="1" noChangeAspect="1"/>
+                      </pic:cNvPicPr>
+                    </pic:nvPicPr>
+                    <pic:blipFill>
+                      <a:blip r:embed="rId63"/>
+                      <a:stretch>
+                        <a:fillRect/>
+                      </a:stretch>
+                    </pic:blipFill>
+                    <pic:spPr bwMode="auto">
+                      <a:xfrm>
+                        <a:off x="0" y="0"/>
+                        <a:ext cx="1270000" cy="762000"/>
+                      </a:xfrm>
+                      <a:prstGeom prst="rect">
+                        <a:avLst/>
+                      </a:prstGeom>
+                      <a:noFill/>
+                      <a:ln w="9525">
+                        <a:noFill/>
+                        <a:headEnd/>
+                        <a:tailEnd/>
+                      </a:ln>
+                    </pic:spPr>
+                  </pic:pic>
+                </a:graphicData>
+              </a:graphic>
+            </wp:inline>
+          </w:drawing>
+        </w:r>
+      </w:hyperlink>
     </w:p>
     <w:p>
       <w:pPr>
@@ -976,8 +1491,8 @@
       <w:pPr>
         <w:pStyle w:val="Heading2"/>
       </w:pPr>
-      <w:bookmarkStart w:id="53" w:name="side-projects"/>
-      <w:bookmarkEnd w:id="53"/>
+      <w:bookmarkStart w:id="65" w:name="side-projects"/>
+      <w:bookmarkEnd w:id="65"/>
       <w:r>
         <w:t xml:space="preserve">Side Projects</w:t>
       </w:r>
@@ -998,7 +1513,7 @@
         </w:rPr>
         <w:t xml:space="preserve"> </w:t>
       </w:r>
-      <w:hyperlink r:id="rId54">
+      <w:hyperlink r:id="rId66">
         <w:r>
           <w:rPr>
             <w:rStyle w:val="Hyperlink"/>
@@ -1111,8 +1626,8 @@
       <w:pPr>
         <w:pStyle w:val="Heading2"/>
       </w:pPr>
-      <w:bookmarkStart w:id="55" w:name="education"/>
-      <w:bookmarkEnd w:id="55"/>
+      <w:bookmarkStart w:id="67" w:name="education"/>
+      <w:bookmarkEnd w:id="67"/>
       <w:r>
         <w:t xml:space="preserve">Education</w:t>
       </w:r>
@@ -1136,7 +1651,7 @@
       <w:r>
         <w:t xml:space="preserve"> </w:t>
       </w:r>
-      <w:hyperlink r:id="rId56">
+      <w:hyperlink r:id="rId68">
         <w:r>
           <w:rPr>
             <w:rStyle w:val="Hyperlink"/>
@@ -1179,7 +1694,7 @@
       <w:r>
         <w:t xml:space="preserve"> </w:t>
       </w:r>
-      <w:hyperlink r:id="rId56">
+      <w:hyperlink r:id="rId68">
         <w:r>
           <w:rPr>
             <w:rStyle w:val="Hyperlink"/>
@@ -1207,8 +1722,8 @@
       <w:pPr>
         <w:pStyle w:val="Heading2"/>
       </w:pPr>
-      <w:bookmarkStart w:id="57" w:name="patents"/>
-      <w:bookmarkEnd w:id="57"/>
+      <w:bookmarkStart w:id="69" w:name="patents"/>
+      <w:bookmarkEnd w:id="69"/>
       <w:r>
         <w:t xml:space="preserve">Patents</w:t>
       </w:r>
@@ -1217,7 +1732,7 @@
       <w:pPr>
         <w:pStyle w:val="FirstParagraph"/>
       </w:pPr>
-      <w:hyperlink r:id="rId45">
+      <w:hyperlink r:id="rId52">
         <w:r>
           <w:rPr>
             <w:rStyle w:val="Hyperlink"/>
@@ -1230,8 +1745,8 @@
       <w:pPr>
         <w:pStyle w:val="Heading2"/>
       </w:pPr>
-      <w:bookmarkStart w:id="58" w:name="publications"/>
-      <w:bookmarkEnd w:id="58"/>
+      <w:bookmarkStart w:id="70" w:name="publications"/>
+      <w:bookmarkEnd w:id="70"/>
       <w:r>
         <w:t xml:space="preserve">Publications</w:t>
       </w:r>
@@ -1240,7 +1755,7 @@
       <w:pPr>
         <w:pStyle w:val="FirstParagraph"/>
       </w:pPr>
-      <w:hyperlink r:id="rId59">
+      <w:hyperlink r:id="rId71">
         <w:r>
           <w:rPr>
             <w:rStyle w:val="Hyperlink"/>
@@ -1357,7 +1872,7 @@
     </w:lvl>
   </w:abstractNum>
   <w:abstractNum w:abstractNumId="990">
-    <w:nsid w:val="5e568aec"/>
+    <w:nsid w:val="26f9a2b3"/>
     <w:multiLevelType w:val="multilevel"/>
     <w:lvl w:ilvl="0">
       <w:numFmt w:val="bullet"/>
@@ -1438,7 +1953,7 @@
     </w:lvl>
   </w:abstractNum>
   <w:abstractNum w:abstractNumId="991">
-    <w:nsid w:val="d47e1ed7"/>
+    <w:nsid w:val="4d300637"/>
     <w:multiLevelType w:val="multilevel"/>
     <w:lvl w:ilvl="0">
       <w:numFmt w:val="bullet"/>

</xml_diff>

<commit_message>
Alpha-ordered links, add link for moovel
</commit_message>
<xml_diff>
--- a/docs/resume-of-bradley-bossard.docx
+++ b/docs/resume-of-bradley-bossard.docx
@@ -423,7 +423,34 @@
         <w:rPr>
           <w:b/>
         </w:rPr>
-        <w:t xml:space="preserve">Senior Software Engineer - [moovel] -</w:t>
+        <w:t xml:space="preserve">Senior Software Engineer -</w:t>
+      </w:r>
+      <w:r>
+        <w:rPr>
+          <w:b/>
+        </w:rPr>
+        <w:t xml:space="preserve"> </w:t>
+      </w:r>
+      <w:hyperlink r:id="rId40">
+        <w:r>
+          <w:rPr>
+            <w:rStyle w:val="Hyperlink"/>
+            <w:b/>
+          </w:rPr>
+          <w:t xml:space="preserve">moovel</w:t>
+        </w:r>
+      </w:hyperlink>
+      <w:r>
+        <w:rPr>
+          <w:b/>
+        </w:rPr>
+        <w:t xml:space="preserve"> </w:t>
+      </w:r>
+      <w:r>
+        <w:rPr>
+          <w:b/>
+        </w:rPr>
+        <w:t xml:space="preserve">-</w:t>
       </w:r>
       <w:r>
         <w:rPr>
@@ -483,6 +510,17 @@
     </w:p>
     <w:p>
       <w:pPr>
+        <w:numPr>
+          <w:numId w:val="1001"/>
+          <w:ilvl w:val="0"/>
+        </w:numPr>
+      </w:pPr>
+      <w:r>
+        <w:t xml:space="preserve">NodeJS and Go</w:t>
+      </w:r>
+    </w:p>
+    <w:p>
+      <w:pPr>
         <w:pStyle w:val="FirstParagraph"/>
       </w:pPr>
       <w:r>
@@ -497,7 +535,7 @@
         </w:rPr>
         <w:t xml:space="preserve"> </w:t>
       </w:r>
-      <w:hyperlink r:id="rId40">
+      <w:hyperlink r:id="rId41">
         <w:r>
           <w:rPr>
             <w:rStyle w:val="Hyperlink"/>
@@ -608,7 +646,7 @@
         </w:rPr>
         <w:t xml:space="preserve"> </w:t>
       </w:r>
-      <w:hyperlink r:id="rId41">
+      <w:hyperlink r:id="rId42">
         <w:r>
           <w:rPr>
             <w:rStyle w:val="Hyperlink"/>
@@ -664,7 +702,7 @@
           <w:ilvl w:val="0"/>
         </w:numPr>
       </w:pPr>
-      <w:hyperlink r:id="rId42">
+      <w:hyperlink r:id="rId43">
         <w:r>
           <w:rPr>
             <w:rStyle w:val="Hyperlink"/>
@@ -686,7 +724,7 @@
           <w:ilvl w:val="0"/>
         </w:numPr>
       </w:pPr>
-      <w:hyperlink r:id="rId43">
+      <w:hyperlink r:id="rId44">
         <w:r>
           <w:rPr>
             <w:rStyle w:val="Hyperlink"/>
@@ -708,7 +746,7 @@
           <w:ilvl w:val="0"/>
         </w:numPr>
       </w:pPr>
-      <w:hyperlink r:id="rId44">
+      <w:hyperlink r:id="rId45">
         <w:r>
           <w:rPr>
             <w:rStyle w:val="Hyperlink"/>
@@ -725,7 +763,7 @@
       <w:r>
         <w:t xml:space="preserve"> </w:t>
       </w:r>
-      <w:hyperlink r:id="rId45">
+      <w:hyperlink r:id="rId46">
         <w:r>
           <w:rPr>
             <w:rStyle w:val="Hyperlink"/>
@@ -747,7 +785,7 @@
           <w:ilvl w:val="0"/>
         </w:numPr>
       </w:pPr>
-      <w:hyperlink r:id="rId46">
+      <w:hyperlink r:id="rId47">
         <w:r>
           <w:rPr>
             <w:rStyle w:val="Hyperlink"/>
@@ -769,7 +807,7 @@
           <w:ilvl w:val="0"/>
         </w:numPr>
       </w:pPr>
-      <w:hyperlink r:id="rId47">
+      <w:hyperlink r:id="rId48">
         <w:r>
           <w:rPr>
             <w:rStyle w:val="Hyperlink"/>
@@ -791,7 +829,7 @@
           <w:ilvl w:val="0"/>
         </w:numPr>
       </w:pPr>
-      <w:hyperlink r:id="rId48">
+      <w:hyperlink r:id="rId49">
         <w:r>
           <w:rPr>
             <w:rStyle w:val="Hyperlink"/>
@@ -907,7 +945,7 @@
         </w:rPr>
         <w:t xml:space="preserve"> </w:t>
       </w:r>
-      <w:hyperlink r:id="rId49">
+      <w:hyperlink r:id="rId50">
         <w:r>
           <w:rPr>
             <w:rStyle w:val="Hyperlink"/>
@@ -963,7 +1001,7 @@
           <w:ilvl w:val="0"/>
         </w:numPr>
       </w:pPr>
-      <w:hyperlink r:id="rId50">
+      <w:hyperlink r:id="rId51">
         <w:r>
           <w:rPr>
             <w:rStyle w:val="Hyperlink"/>
@@ -985,7 +1023,7 @@
           <w:ilvl w:val="0"/>
         </w:numPr>
       </w:pPr>
-      <w:hyperlink r:id="rId51">
+      <w:hyperlink r:id="rId52">
         <w:r>
           <w:rPr>
             <w:rStyle w:val="Hyperlink"/>
@@ -1022,7 +1060,7 @@
       <w:r>
         <w:t xml:space="preserve"> </w:t>
       </w:r>
-      <w:hyperlink r:id="rId52">
+      <w:hyperlink r:id="rId53">
         <w:r>
           <w:rPr>
             <w:rStyle w:val="Hyperlink"/>
@@ -1044,7 +1082,7 @@
           <w:ilvl w:val="0"/>
         </w:numPr>
       </w:pPr>
-      <w:hyperlink r:id="rId53">
+      <w:hyperlink r:id="rId54">
         <w:r>
           <w:rPr>
             <w:rStyle w:val="Hyperlink"/>
@@ -1066,7 +1104,7 @@
           <w:ilvl w:val="0"/>
         </w:numPr>
       </w:pPr>
-      <w:hyperlink r:id="rId54">
+      <w:hyperlink r:id="rId55">
         <w:r>
           <w:rPr>
             <w:rStyle w:val="Hyperlink"/>
@@ -1117,7 +1155,7 @@
                     </pic:cNvPicPr>
                   </pic:nvPicPr>
                   <pic:blipFill>
-                    <a:blip r:embed="rId55"/>
+                    <a:blip r:embed="rId56"/>
                     <a:stretch>
                       <a:fillRect/>
                     </a:stretch>
@@ -1151,7 +1189,7 @@
           <w:ilvl w:val="0"/>
         </w:numPr>
       </w:pPr>
-      <w:hyperlink r:id="rId56">
+      <w:hyperlink r:id="rId57">
         <w:r>
           <w:rPr>
             <w:rStyle w:val="Hyperlink"/>
@@ -1173,7 +1211,7 @@
           <w:ilvl w:val="0"/>
         </w:numPr>
       </w:pPr>
-      <w:hyperlink r:id="rId56">
+      <w:hyperlink r:id="rId57">
         <w:r>
           <w:rPr>
             <w:rStyle w:val="Hyperlink"/>
@@ -1207,7 +1245,7 @@
       <w:pPr>
         <w:pStyle w:val="BlockText"/>
       </w:pPr>
-      <w:hyperlink r:id="rId58">
+      <w:hyperlink r:id="rId59">
         <w:r>
           <w:drawing>
             <wp:inline>
@@ -1224,7 +1262,7 @@
                       </pic:cNvPicPr>
                     </pic:nvPicPr>
                     <pic:blipFill>
-                      <a:blip r:embed="rId57"/>
+                      <a:blip r:embed="rId58"/>
                       <a:stretch>
                         <a:fillRect/>
                       </a:stretch>
@@ -1260,7 +1298,7 @@
       <w:r>
         <w:t xml:space="preserve"> </w:t>
       </w:r>
-      <w:hyperlink r:id="rId60">
+      <w:hyperlink r:id="rId61">
         <w:r>
           <w:drawing>
             <wp:inline>
@@ -1277,7 +1315,7 @@
                       </pic:cNvPicPr>
                     </pic:nvPicPr>
                     <pic:blipFill>
-                      <a:blip r:embed="rId59"/>
+                      <a:blip r:embed="rId60"/>
                       <a:stretch>
                         <a:fillRect/>
                       </a:stretch>
@@ -1313,7 +1351,7 @@
       <w:r>
         <w:t xml:space="preserve"> </w:t>
       </w:r>
-      <w:hyperlink r:id="rId62">
+      <w:hyperlink r:id="rId63">
         <w:r>
           <w:drawing>
             <wp:inline>
@@ -1330,7 +1368,7 @@
                       </pic:cNvPicPr>
                     </pic:nvPicPr>
                     <pic:blipFill>
-                      <a:blip r:embed="rId61"/>
+                      <a:blip r:embed="rId62"/>
                       <a:stretch>
                         <a:fillRect/>
                       </a:stretch>
@@ -1366,7 +1404,7 @@
       <w:r>
         <w:t xml:space="preserve"> </w:t>
       </w:r>
-      <w:hyperlink r:id="rId64">
+      <w:hyperlink r:id="rId65">
         <w:r>
           <w:drawing>
             <wp:inline>
@@ -1383,7 +1421,7 @@
                       </pic:cNvPicPr>
                     </pic:nvPicPr>
                     <pic:blipFill>
-                      <a:blip r:embed="rId63"/>
+                      <a:blip r:embed="rId64"/>
                       <a:stretch>
                         <a:fillRect/>
                       </a:stretch>
@@ -1501,8 +1539,8 @@
       <w:pPr>
         <w:pStyle w:val="Heading2"/>
       </w:pPr>
-      <w:bookmarkStart w:id="65" w:name="side-projects"/>
-      <w:bookmarkEnd w:id="65"/>
+      <w:bookmarkStart w:id="66" w:name="side-projects"/>
+      <w:bookmarkEnd w:id="66"/>
       <w:r>
         <w:t xml:space="preserve">Side Projects</w:t>
       </w:r>
@@ -1523,7 +1561,7 @@
         </w:rPr>
         <w:t xml:space="preserve"> </w:t>
       </w:r>
-      <w:hyperlink r:id="rId66">
+      <w:hyperlink r:id="rId67">
         <w:r>
           <w:rPr>
             <w:rStyle w:val="Hyperlink"/>
@@ -1636,8 +1674,8 @@
       <w:pPr>
         <w:pStyle w:val="Heading2"/>
       </w:pPr>
-      <w:bookmarkStart w:id="67" w:name="education"/>
-      <w:bookmarkEnd w:id="67"/>
+      <w:bookmarkStart w:id="68" w:name="education"/>
+      <w:bookmarkEnd w:id="68"/>
       <w:r>
         <w:t xml:space="preserve">Education</w:t>
       </w:r>
@@ -1661,7 +1699,7 @@
       <w:r>
         <w:t xml:space="preserve"> </w:t>
       </w:r>
-      <w:hyperlink r:id="rId68">
+      <w:hyperlink r:id="rId69">
         <w:r>
           <w:rPr>
             <w:rStyle w:val="Hyperlink"/>
@@ -1704,7 +1742,7 @@
       <w:r>
         <w:t xml:space="preserve"> </w:t>
       </w:r>
-      <w:hyperlink r:id="rId68">
+      <w:hyperlink r:id="rId69">
         <w:r>
           <w:rPr>
             <w:rStyle w:val="Hyperlink"/>
@@ -1732,8 +1770,8 @@
       <w:pPr>
         <w:pStyle w:val="Heading2"/>
       </w:pPr>
-      <w:bookmarkStart w:id="69" w:name="patents"/>
-      <w:bookmarkEnd w:id="69"/>
+      <w:bookmarkStart w:id="70" w:name="patents"/>
+      <w:bookmarkEnd w:id="70"/>
       <w:r>
         <w:t xml:space="preserve">Patents</w:t>
       </w:r>
@@ -1742,7 +1780,7 @@
       <w:pPr>
         <w:pStyle w:val="FirstParagraph"/>
       </w:pPr>
-      <w:hyperlink r:id="rId52">
+      <w:hyperlink r:id="rId53">
         <w:r>
           <w:rPr>
             <w:rStyle w:val="Hyperlink"/>
@@ -1755,8 +1793,8 @@
       <w:pPr>
         <w:pStyle w:val="Heading2"/>
       </w:pPr>
-      <w:bookmarkStart w:id="70" w:name="publications"/>
-      <w:bookmarkEnd w:id="70"/>
+      <w:bookmarkStart w:id="71" w:name="publications"/>
+      <w:bookmarkEnd w:id="71"/>
       <w:r>
         <w:t xml:space="preserve">Publications</w:t>
       </w:r>
@@ -1765,7 +1803,7 @@
       <w:pPr>
         <w:pStyle w:val="FirstParagraph"/>
       </w:pPr>
-      <w:hyperlink r:id="rId71">
+      <w:hyperlink r:id="rId72">
         <w:r>
           <w:rPr>
             <w:rStyle w:val="Hyperlink"/>
@@ -1882,7 +1920,7 @@
     </w:lvl>
   </w:abstractNum>
   <w:abstractNum w:abstractNumId="990">
-    <w:nsid w:val="37fef5a1"/>
+    <w:nsid w:val="421589cd"/>
     <w:multiLevelType w:val="multilevel"/>
     <w:lvl w:ilvl="0">
       <w:numFmt w:val="bullet"/>
@@ -1963,7 +2001,7 @@
     </w:lvl>
   </w:abstractNum>
   <w:abstractNum w:abstractNumId="991">
-    <w:nsid w:val="b9dfa84d"/>
+    <w:nsid w:val="5ce4a1c9"/>
     <w:multiLevelType w:val="multilevel"/>
     <w:lvl w:ilvl="0">
       <w:numFmt w:val="bullet"/>

</xml_diff>

<commit_message>
Testing h3 headers for subsections
</commit_message>
<xml_diff>
--- a/docs/resume-of-bradley-bossard.docx
+++ b/docs/resume-of-bradley-bossard.docx
@@ -66,7 +66,7 @@
     </w:p>
     <w:p>
       <w:pPr>
-        <w:pStyle w:val="Heading2"/>
+        <w:pStyle w:val="Heading3"/>
       </w:pPr>
       <w:bookmarkStart w:id="24" w:name="portfolio"/>
       <w:bookmarkEnd w:id="24"/>
@@ -407,7 +407,7 @@
     </w:p>
     <w:p>
       <w:pPr>
-        <w:pStyle w:val="Heading2"/>
+        <w:pStyle w:val="Heading3"/>
       </w:pPr>
       <w:bookmarkStart w:id="39" w:name="experience"/>
       <w:bookmarkEnd w:id="39"/>
@@ -1920,7 +1920,7 @@
     </w:lvl>
   </w:abstractNum>
   <w:abstractNum w:abstractNumId="990">
-    <w:nsid w:val="421589cd"/>
+    <w:nsid w:val="33f69e6c"/>
     <w:multiLevelType w:val="multilevel"/>
     <w:lvl w:ilvl="0">
       <w:numFmt w:val="bullet"/>
@@ -2001,7 +2001,7 @@
     </w:lvl>
   </w:abstractNum>
   <w:abstractNum w:abstractNumId="991">
-    <w:nsid w:val="5ce4a1c9"/>
+    <w:nsid w:val="83adfbcd"/>
     <w:multiLevelType w:val="multilevel"/>
     <w:lvl w:ilvl="0">
       <w:numFmt w:val="bullet"/>

</xml_diff>

<commit_message>
Remove pandoc duplicate links warning
</commit_message>
<xml_diff>
--- a/docs/resume-of-bradley-bossard.docx
+++ b/docs/resume-of-bradley-bossard.docx
@@ -360,78 +360,34 @@
       <w:r>
         <w:t xml:space="preserve"> </w:t>
       </w:r>
+    </w:p>
+    <w:p>
+      <w:pPr>
+        <w:pStyle w:val="Heading1"/>
+      </w:pPr>
+      <w:bookmarkStart w:id="37" w:name="experience"/>
+      <w:bookmarkEnd w:id="37"/>
+      <w:r>
+        <w:t xml:space="preserve">### Experience</w:t>
+      </w:r>
+    </w:p>
+    <w:p>
+      <w:pPr>
+        <w:pStyle w:val="FirstParagraph"/>
+      </w:pPr>
+      <w:r>
+        <w:rPr>
+          <w:b/>
+        </w:rPr>
+        <w:t xml:space="preserve">Senior Software Engineer -</w:t>
+      </w:r>
+      <w:r>
+        <w:rPr>
+          <w:b/>
+        </w:rPr>
+        <w:t xml:space="preserve"> </w:t>
+      </w:r>
       <w:hyperlink r:id="rId38">
-        <w:r>
-          <w:drawing>
-            <wp:inline>
-              <wp:extent cx="323850" cy="323850"/>
-              <wp:effectExtent b="0" l="0" r="0" t="0"/>
-              <wp:docPr descr="" title="" id="1" name="Picture"/>
-              <a:graphic>
-                <a:graphicData uri="http://schemas.openxmlformats.org/drawingml/2006/picture">
-                  <pic:pic>
-                    <pic:nvPicPr>
-                      <pic:cNvPr descr="./images/csacademy.png" id="0" name="Picture"/>
-                      <pic:cNvPicPr>
-                        <a:picLocks noChangeArrowheads="1" noChangeAspect="1"/>
-                      </pic:cNvPicPr>
-                    </pic:nvPicPr>
-                    <pic:blipFill>
-                      <a:blip r:embed="rId37"/>
-                      <a:stretch>
-                        <a:fillRect/>
-                      </a:stretch>
-                    </pic:blipFill>
-                    <pic:spPr bwMode="auto">
-                      <a:xfrm>
-                        <a:off x="0" y="0"/>
-                        <a:ext cx="323850" cy="323850"/>
-                      </a:xfrm>
-                      <a:prstGeom prst="rect">
-                        <a:avLst/>
-                      </a:prstGeom>
-                      <a:noFill/>
-                      <a:ln w="9525">
-                        <a:noFill/>
-                        <a:headEnd/>
-                        <a:tailEnd/>
-                      </a:ln>
-                    </pic:spPr>
-                  </pic:pic>
-                </a:graphicData>
-              </a:graphic>
-            </wp:inline>
-          </w:drawing>
-        </w:r>
-      </w:hyperlink>
-    </w:p>
-    <w:p>
-      <w:pPr>
-        <w:pStyle w:val="Heading3"/>
-      </w:pPr>
-      <w:bookmarkStart w:id="39" w:name="experience"/>
-      <w:bookmarkEnd w:id="39"/>
-      <w:r>
-        <w:t xml:space="preserve">Experience</w:t>
-      </w:r>
-    </w:p>
-    <w:p>
-      <w:pPr>
-        <w:pStyle w:val="FirstParagraph"/>
-      </w:pPr>
-      <w:r>
-        <w:rPr>
-          <w:b/>
-        </w:rPr>
-        <w:t xml:space="preserve">Senior Software Engineer -</w:t>
-      </w:r>
-      <w:r>
-        <w:rPr>
-          <w:b/>
-        </w:rPr>
-        <w:t xml:space="preserve"> </w:t>
-      </w:r>
-      <w:hyperlink r:id="rId40">
         <w:r>
           <w:rPr>
             <w:rStyle w:val="Hyperlink"/>
@@ -535,7 +491,7 @@
         </w:rPr>
         <w:t xml:space="preserve"> </w:t>
       </w:r>
-      <w:hyperlink r:id="rId41">
+      <w:hyperlink r:id="rId39">
         <w:r>
           <w:rPr>
             <w:rStyle w:val="Hyperlink"/>
@@ -567,7 +523,7 @@
           <w:i/>
           <w:b/>
         </w:rPr>
-        <w:t xml:space="preserve">2016 - Present</w:t>
+        <w:t xml:space="preserve">2016</w:t>
       </w:r>
       <w:r>
         <w:rPr>
@@ -604,30 +560,14 @@
     </w:p>
     <w:p>
       <w:pPr>
+        <w:pStyle w:val="Compact"/>
         <w:numPr>
           <w:numId w:val="1002"/>
           <w:ilvl w:val="0"/>
         </w:numPr>
       </w:pPr>
       <w:r>
-        <w:t xml:space="preserve">Mobile development on both iOS and Android.</w:t>
-      </w:r>
-    </w:p>
-    <w:p>
-      <w:pPr>
-        <w:numPr>
-          <w:numId w:val="1002"/>
-          <w:ilvl w:val="0"/>
-        </w:numPr>
-      </w:pPr>
-      <w:r>
-        <w:t xml:space="preserve">Driving platform development, including API specification, UI design</w:t>
-      </w:r>
-      <w:r>
-        <w:t xml:space="preserve"> </w:t>
-      </w:r>
-      <w:r>
-        <w:t xml:space="preserve">of platform features, and cross-platform feature implementation.</w:t>
+        <w:t xml:space="preserve">Mobile development on both iOS and Android, backend API design.</w:t>
       </w:r>
     </w:p>
     <w:p>
@@ -646,7 +586,7 @@
         </w:rPr>
         <w:t xml:space="preserve"> </w:t>
       </w:r>
-      <w:hyperlink r:id="rId42">
+      <w:hyperlink r:id="rId40">
         <w:r>
           <w:rPr>
             <w:rStyle w:val="Hyperlink"/>
@@ -702,7 +642,7 @@
           <w:ilvl w:val="0"/>
         </w:numPr>
       </w:pPr>
-      <w:hyperlink r:id="rId43">
+      <w:hyperlink r:id="rId41">
         <w:r>
           <w:rPr>
             <w:rStyle w:val="Hyperlink"/>
@@ -724,7 +664,7 @@
           <w:ilvl w:val="0"/>
         </w:numPr>
       </w:pPr>
-      <w:hyperlink r:id="rId44">
+      <w:hyperlink r:id="rId42">
         <w:r>
           <w:rPr>
             <w:rStyle w:val="Hyperlink"/>
@@ -746,7 +686,7 @@
           <w:ilvl w:val="0"/>
         </w:numPr>
       </w:pPr>
-      <w:hyperlink r:id="rId45">
+      <w:hyperlink r:id="rId43">
         <w:r>
           <w:rPr>
             <w:rStyle w:val="Hyperlink"/>
@@ -763,7 +703,7 @@
       <w:r>
         <w:t xml:space="preserve"> </w:t>
       </w:r>
-      <w:hyperlink r:id="rId46">
+      <w:hyperlink r:id="rId44">
         <w:r>
           <w:rPr>
             <w:rStyle w:val="Hyperlink"/>
@@ -785,7 +725,7 @@
           <w:ilvl w:val="0"/>
         </w:numPr>
       </w:pPr>
-      <w:hyperlink r:id="rId47">
+      <w:hyperlink r:id="rId45">
         <w:r>
           <w:rPr>
             <w:rStyle w:val="Hyperlink"/>
@@ -802,110 +742,6 @@
     </w:p>
     <w:p>
       <w:pPr>
-        <w:numPr>
-          <w:numId w:val="1003"/>
-          <w:ilvl w:val="0"/>
-        </w:numPr>
-      </w:pPr>
-      <w:hyperlink r:id="rId48">
-        <w:r>
-          <w:rPr>
-            <w:rStyle w:val="Hyperlink"/>
-          </w:rPr>
-          <w:t xml:space="preserve">HP Discover Mobility Experience</w:t>
-        </w:r>
-      </w:hyperlink>
-      <w:r>
-        <w:t xml:space="preserve"> </w:t>
-      </w:r>
-      <w:r>
-        <w:t xml:space="preserve">- Trade show piece. Built with Javascript / Angular as a Chrome App.</w:t>
-      </w:r>
-    </w:p>
-    <w:p>
-      <w:pPr>
-        <w:numPr>
-          <w:numId w:val="1003"/>
-          <w:ilvl w:val="0"/>
-        </w:numPr>
-      </w:pPr>
-      <w:hyperlink r:id="rId49">
-        <w:r>
-          <w:rPr>
-            <w:rStyle w:val="Hyperlink"/>
-          </w:rPr>
-          <w:t xml:space="preserve">Cliphoarder</w:t>
-        </w:r>
-      </w:hyperlink>
-      <w:r>
-        <w:t xml:space="preserve"> </w:t>
-      </w:r>
-      <w:r>
-        <w:t xml:space="preserve">- Internal product, cloud-based clipboard tool. Technologies include Javascript / WinJS / Java Android / Dropbox and Skydrive APIs.</w:t>
-      </w:r>
-    </w:p>
-    <w:p>
-      <w:pPr>
-        <w:numPr>
-          <w:numId w:val="1003"/>
-          <w:ilvl w:val="0"/>
-        </w:numPr>
-      </w:pPr>
-      <w:r>
-        <w:rPr>
-          <w:i/>
-        </w:rPr>
-        <w:t xml:space="preserve">Android Kiosk Apps</w:t>
-      </w:r>
-      <w:r>
-        <w:t xml:space="preserve"> </w:t>
-      </w:r>
-      <w:r>
-        <w:t xml:space="preserve">- Over 20 native Android apps (Java) for HP/Dell devices for retail applications.</w:t>
-      </w:r>
-    </w:p>
-    <w:p>
-      <w:pPr>
-        <w:numPr>
-          <w:numId w:val="1003"/>
-          <w:ilvl w:val="0"/>
-        </w:numPr>
-      </w:pPr>
-      <w:r>
-        <w:rPr>
-          <w:i/>
-        </w:rPr>
-        <w:t xml:space="preserve">MPM</w:t>
-      </w:r>
-      <w:r>
-        <w:t xml:space="preserve"> </w:t>
-      </w:r>
-      <w:r>
-        <w:t xml:space="preserve">- Corporate project management webapp for visualizing project timelines. PHP / MySQL backend, Javascript / jQuery / jQuery UI frontend.</w:t>
-      </w:r>
-    </w:p>
-    <w:p>
-      <w:pPr>
-        <w:numPr>
-          <w:numId w:val="1003"/>
-          <w:ilvl w:val="0"/>
-        </w:numPr>
-      </w:pPr>
-      <w:r>
-        <w:rPr>
-          <w:i/>
-        </w:rPr>
-        <w:t xml:space="preserve">Digital Signage</w:t>
-      </w:r>
-      <w:r>
-        <w:t xml:space="preserve"> </w:t>
-      </w:r>
-      <w:r>
-        <w:t xml:space="preserve">- Multiple 120" touchwall kiosk projects. Technologies used included Flash / Javascript / Angular / HTML5 canvas.</w:t>
-      </w:r>
-    </w:p>
-    <w:p>
-      <w:pPr>
         <w:pStyle w:val="FirstParagraph"/>
       </w:pPr>
     </w:p>
@@ -945,7 +781,7 @@
         </w:rPr>
         <w:t xml:space="preserve"> </w:t>
       </w:r>
-      <w:hyperlink r:id="rId50">
+      <w:hyperlink r:id="rId46">
         <w:r>
           <w:rPr>
             <w:rStyle w:val="Hyperlink"/>
@@ -1001,19 +837,8 @@
           <w:ilvl w:val="0"/>
         </w:numPr>
       </w:pPr>
-      <w:hyperlink r:id="rId51">
-        <w:r>
-          <w:rPr>
-            <w:rStyle w:val="Hyperlink"/>
-          </w:rPr>
-          <w:t xml:space="preserve">Google Earth 3D Buildings</w:t>
-        </w:r>
-      </w:hyperlink>
-      <w:r>
-        <w:t xml:space="preserve"> </w:t>
-      </w:r>
-      <w:r>
-        <w:t xml:space="preserve">- Automated creation of 3D buildings using LIDAR and aerial imagery. Written in C++.</w:t>
+      <w:r>
+        <w:t xml:space="preserve">Google Earth 3D Buildings - Automated creation of 3D buildings using LIDAR and aerial imagery. Written in C++.</w:t>
       </w:r>
     </w:p>
     <w:p>
@@ -1023,7 +848,7 @@
           <w:ilvl w:val="0"/>
         </w:numPr>
       </w:pPr>
-      <w:hyperlink r:id="rId52">
+      <w:hyperlink r:id="rId47">
         <w:r>
           <w:rPr>
             <w:rStyle w:val="Hyperlink"/>
@@ -1060,7 +885,7 @@
       <w:r>
         <w:t xml:space="preserve"> </w:t>
       </w:r>
-      <w:hyperlink r:id="rId53">
+      <w:hyperlink r:id="rId48">
         <w:r>
           <w:rPr>
             <w:rStyle w:val="Hyperlink"/>
@@ -1082,7 +907,7 @@
           <w:ilvl w:val="0"/>
         </w:numPr>
       </w:pPr>
-      <w:hyperlink r:id="rId54">
+      <w:hyperlink r:id="rId49">
         <w:r>
           <w:rPr>
             <w:rStyle w:val="Hyperlink"/>
@@ -1104,7 +929,7 @@
           <w:ilvl w:val="0"/>
         </w:numPr>
       </w:pPr>
-      <w:hyperlink r:id="rId55">
+      <w:hyperlink r:id="rId50">
         <w:r>
           <w:rPr>
             <w:rStyle w:val="Hyperlink"/>
@@ -1155,7 +980,7 @@
                     </pic:cNvPicPr>
                   </pic:nvPicPr>
                   <pic:blipFill>
-                    <a:blip r:embed="rId56"/>
+                    <a:blip r:embed="rId51"/>
                     <a:stretch>
                       <a:fillRect/>
                     </a:stretch>
@@ -1189,7 +1014,7 @@
           <w:ilvl w:val="0"/>
         </w:numPr>
       </w:pPr>
-      <w:hyperlink r:id="rId57">
+      <w:hyperlink r:id="rId52">
         <w:r>
           <w:rPr>
             <w:rStyle w:val="Hyperlink"/>
@@ -1211,7 +1036,7 @@
           <w:ilvl w:val="0"/>
         </w:numPr>
       </w:pPr>
-      <w:hyperlink r:id="rId57">
+      <w:hyperlink r:id="rId52">
         <w:r>
           <w:rPr>
             <w:rStyle w:val="Hyperlink"/>
@@ -1245,7 +1070,7 @@
       <w:pPr>
         <w:pStyle w:val="BlockText"/>
       </w:pPr>
-      <w:hyperlink r:id="rId59">
+      <w:hyperlink r:id="rId54">
         <w:r>
           <w:drawing>
             <wp:inline>
@@ -1262,7 +1087,7 @@
                       </pic:cNvPicPr>
                     </pic:nvPicPr>
                     <pic:blipFill>
-                      <a:blip r:embed="rId58"/>
+                      <a:blip r:embed="rId53"/>
                       <a:stretch>
                         <a:fillRect/>
                       </a:stretch>
@@ -1298,7 +1123,7 @@
       <w:r>
         <w:t xml:space="preserve"> </w:t>
       </w:r>
-      <w:hyperlink r:id="rId61">
+      <w:hyperlink r:id="rId56">
         <w:r>
           <w:drawing>
             <wp:inline>
@@ -1315,7 +1140,7 @@
                       </pic:cNvPicPr>
                     </pic:nvPicPr>
                     <pic:blipFill>
-                      <a:blip r:embed="rId60"/>
+                      <a:blip r:embed="rId55"/>
                       <a:stretch>
                         <a:fillRect/>
                       </a:stretch>
@@ -1351,7 +1176,7 @@
       <w:r>
         <w:t xml:space="preserve"> </w:t>
       </w:r>
-      <w:hyperlink r:id="rId63">
+      <w:hyperlink r:id="rId58">
         <w:r>
           <w:drawing>
             <wp:inline>
@@ -1368,7 +1193,7 @@
                       </pic:cNvPicPr>
                     </pic:nvPicPr>
                     <pic:blipFill>
-                      <a:blip r:embed="rId62"/>
+                      <a:blip r:embed="rId57"/>
                       <a:stretch>
                         <a:fillRect/>
                       </a:stretch>
@@ -1404,7 +1229,7 @@
       <w:r>
         <w:t xml:space="preserve"> </w:t>
       </w:r>
-      <w:hyperlink r:id="rId65">
+      <w:hyperlink r:id="rId60">
         <w:r>
           <w:drawing>
             <wp:inline>
@@ -1421,7 +1246,7 @@
                       </pic:cNvPicPr>
                     </pic:nvPicPr>
                     <pic:blipFill>
-                      <a:blip r:embed="rId64"/>
+                      <a:blip r:embed="rId59"/>
                       <a:stretch>
                         <a:fillRect/>
                       </a:stretch>
@@ -1539,8 +1364,8 @@
       <w:pPr>
         <w:pStyle w:val="Heading2"/>
       </w:pPr>
-      <w:bookmarkStart w:id="66" w:name="side-projects"/>
-      <w:bookmarkEnd w:id="66"/>
+      <w:bookmarkStart w:id="61" w:name="side-projects"/>
+      <w:bookmarkEnd w:id="61"/>
       <w:r>
         <w:t xml:space="preserve">Side Projects</w:t>
       </w:r>
@@ -1561,7 +1386,7 @@
         </w:rPr>
         <w:t xml:space="preserve"> </w:t>
       </w:r>
-      <w:hyperlink r:id="rId67">
+      <w:hyperlink r:id="rId62">
         <w:r>
           <w:rPr>
             <w:rStyle w:val="Hyperlink"/>
@@ -1674,8 +1499,8 @@
       <w:pPr>
         <w:pStyle w:val="Heading2"/>
       </w:pPr>
-      <w:bookmarkStart w:id="68" w:name="education"/>
-      <w:bookmarkEnd w:id="68"/>
+      <w:bookmarkStart w:id="63" w:name="education"/>
+      <w:bookmarkEnd w:id="63"/>
       <w:r>
         <w:t xml:space="preserve">Education</w:t>
       </w:r>
@@ -1699,7 +1524,7 @@
       <w:r>
         <w:t xml:space="preserve"> </w:t>
       </w:r>
-      <w:hyperlink r:id="rId69">
+      <w:hyperlink r:id="rId64">
         <w:r>
           <w:rPr>
             <w:rStyle w:val="Hyperlink"/>
@@ -1742,7 +1567,7 @@
       <w:r>
         <w:t xml:space="preserve"> </w:t>
       </w:r>
-      <w:hyperlink r:id="rId69">
+      <w:hyperlink r:id="rId64">
         <w:r>
           <w:rPr>
             <w:rStyle w:val="Hyperlink"/>
@@ -1770,8 +1595,8 @@
       <w:pPr>
         <w:pStyle w:val="Heading2"/>
       </w:pPr>
-      <w:bookmarkStart w:id="70" w:name="patents"/>
-      <w:bookmarkEnd w:id="70"/>
+      <w:bookmarkStart w:id="65" w:name="patents"/>
+      <w:bookmarkEnd w:id="65"/>
       <w:r>
         <w:t xml:space="preserve">Patents</w:t>
       </w:r>
@@ -1780,7 +1605,7 @@
       <w:pPr>
         <w:pStyle w:val="FirstParagraph"/>
       </w:pPr>
-      <w:hyperlink r:id="rId53">
+      <w:hyperlink r:id="rId48">
         <w:r>
           <w:rPr>
             <w:rStyle w:val="Hyperlink"/>
@@ -1793,8 +1618,8 @@
       <w:pPr>
         <w:pStyle w:val="Heading2"/>
       </w:pPr>
-      <w:bookmarkStart w:id="71" w:name="publications"/>
-      <w:bookmarkEnd w:id="71"/>
+      <w:bookmarkStart w:id="66" w:name="publications"/>
+      <w:bookmarkEnd w:id="66"/>
       <w:r>
         <w:t xml:space="preserve">Publications</w:t>
       </w:r>
@@ -1803,7 +1628,7 @@
       <w:pPr>
         <w:pStyle w:val="FirstParagraph"/>
       </w:pPr>
-      <w:hyperlink r:id="rId72">
+      <w:hyperlink r:id="rId67">
         <w:r>
           <w:rPr>
             <w:rStyle w:val="Hyperlink"/>
@@ -1920,7 +1745,7 @@
     </w:lvl>
   </w:abstractNum>
   <w:abstractNum w:abstractNumId="990">
-    <w:nsid w:val="33f69e6c"/>
+    <w:nsid w:val="174d5091"/>
     <w:multiLevelType w:val="multilevel"/>
     <w:lvl w:ilvl="0">
       <w:numFmt w:val="bullet"/>
@@ -2001,7 +1826,7 @@
     </w:lvl>
   </w:abstractNum>
   <w:abstractNum w:abstractNumId="991">
-    <w:nsid w:val="83adfbcd"/>
+    <w:nsid w:val="20240b09"/>
     <w:multiLevelType w:val="multilevel"/>
     <w:lvl w:ilvl="0">
       <w:numFmt w:val="bullet"/>

</xml_diff>

<commit_message>
Fix Markdown, can not use ### style headings
</commit_message>
<xml_diff>
--- a/docs/resume-of-bradley-bossard.docx
+++ b/docs/resume-of-bradley-bossard.docx
@@ -363,12 +363,12 @@
     </w:p>
     <w:p>
       <w:pPr>
-        <w:pStyle w:val="Heading1"/>
+        <w:pStyle w:val="Heading2"/>
       </w:pPr>
       <w:bookmarkStart w:id="37" w:name="experience"/>
       <w:bookmarkEnd w:id="37"/>
       <w:r>
-        <w:t xml:space="preserve">### Experience</w:t>
+        <w:t xml:space="preserve">Experience</w:t>
       </w:r>
     </w:p>
     <w:p>
@@ -1745,7 +1745,7 @@
     </w:lvl>
   </w:abstractNum>
   <w:abstractNum w:abstractNumId="990">
-    <w:nsid w:val="174d5091"/>
+    <w:nsid w:val="51ccb3b9"/>
     <w:multiLevelType w:val="multilevel"/>
     <w:lvl w:ilvl="0">
       <w:numFmt w:val="bullet"/>
@@ -1826,7 +1826,7 @@
     </w:lvl>
   </w:abstractNum>
   <w:abstractNum w:abstractNumId="991">
-    <w:nsid w:val="20240b09"/>
+    <w:nsid w:val="1bb05dea"/>
     <w:multiLevelType w:val="multilevel"/>
     <w:lvl w:ilvl="0">
       <w:numFmt w:val="bullet"/>

</xml_diff>

<commit_message>
More resume tweaking and condensing
</commit_message>
<xml_diff>
--- a/docs/resume-of-bradley-bossard.docx
+++ b/docs/resume-of-bradley-bossard.docx
@@ -392,40 +392,19 @@
         <w:pStyle w:val="BodyText"/>
       </w:pPr>
       <w:r>
-        <w:t xml:space="preserve">moovel develops white label mobile ticketing solutions for transit agencies.</w:t>
-      </w:r>
-    </w:p>
-    <w:p>
-      <w:pPr>
+        <w:t xml:space="preserve">moovel develops whitelabel mobile ticketing solutions for transit agencies.</w:t>
+      </w:r>
+    </w:p>
+    <w:p>
+      <w:pPr>
+        <w:pStyle w:val="Compact"/>
         <w:numPr>
           <w:numId w:val="1001"/>
           <w:ilvl w:val="0"/>
         </w:numPr>
       </w:pPr>
       <w:r>
-        <w:t xml:space="preserve">Microservice development and architecture</w:t>
-      </w:r>
-    </w:p>
-    <w:p>
-      <w:pPr>
-        <w:numPr>
-          <w:numId w:val="1001"/>
-          <w:ilvl w:val="0"/>
-        </w:numPr>
-      </w:pPr>
-      <w:r>
-        <w:t xml:space="preserve">Docker, Kubernetes and AWS</w:t>
-      </w:r>
-    </w:p>
-    <w:p>
-      <w:pPr>
-        <w:numPr>
-          <w:numId w:val="1001"/>
-          <w:ilvl w:val="0"/>
-        </w:numPr>
-      </w:pPr>
-      <w:r>
-        <w:t xml:space="preserve">NodeJS and Go</w:t>
+        <w:t xml:space="preserve">Microservice development with Node JS, Go, Docker, Kubernetes and AWS.</w:t>
       </w:r>
     </w:p>
     <w:p>
@@ -436,7 +415,7 @@
         <w:rPr>
           <w:b/>
         </w:rPr>
-        <w:t xml:space="preserve">Senior Software Engineer -</w:t>
+        <w:t xml:space="preserve">Lead Fullstack Developer -</w:t>
       </w:r>
       <w:r>
         <w:rPr>
@@ -445,101 +424,6 @@
         <w:t xml:space="preserve"> </w:t>
       </w:r>
       <w:hyperlink r:id="rId37">
-        <w:r>
-          <w:rPr>
-            <w:rStyle w:val="Hyperlink"/>
-            <w:b/>
-          </w:rPr>
-          <w:t xml:space="preserve">VenueNext</w:t>
-        </w:r>
-      </w:hyperlink>
-      <w:r>
-        <w:rPr>
-          <w:b/>
-        </w:rPr>
-        <w:t xml:space="preserve"> </w:t>
-      </w:r>
-      <w:r>
-        <w:rPr>
-          <w:b/>
-        </w:rPr>
-        <w:t xml:space="preserve">-</w:t>
-      </w:r>
-      <w:r>
-        <w:rPr>
-          <w:b/>
-        </w:rPr>
-        <w:t xml:space="preserve"> </w:t>
-      </w:r>
-      <w:r>
-        <w:rPr>
-          <w:i/>
-          <w:b/>
-        </w:rPr>
-        <w:t xml:space="preserve">2016</w:t>
-      </w:r>
-      <w:r>
-        <w:rPr>
-          <w:b/>
-        </w:rPr>
-        <w:t xml:space="preserve"> </w:t>
-      </w:r>
-    </w:p>
-    <w:p>
-      <w:pPr>
-        <w:pStyle w:val="BodyText"/>
-      </w:pPr>
-      <w:r>
-        <w:t xml:space="preserve">VenueNext is a venture-funded startup building a platform for</w:t>
-      </w:r>
-      <w:r>
-        <w:t xml:space="preserve"> </w:t>
-      </w:r>
-      <w:r>
-        <w:t xml:space="preserve">mobile and integrating all the services of a venue (ticketing,</w:t>
-      </w:r>
-      <w:r>
-        <w:t xml:space="preserve"> </w:t>
-      </w:r>
-      <w:r>
-        <w:t xml:space="preserve">food &amp; beverage ordering, loyalty, etc) in a single user experience. As a</w:t>
-      </w:r>
-      <w:r>
-        <w:t xml:space="preserve"> </w:t>
-      </w:r>
-      <w:r>
-        <w:t xml:space="preserve">senior engineer on this remote team, my duties include</w:t>
-      </w:r>
-    </w:p>
-    <w:p>
-      <w:pPr>
-        <w:pStyle w:val="Compact"/>
-        <w:numPr>
-          <w:numId w:val="1002"/>
-          <w:ilvl w:val="0"/>
-        </w:numPr>
-      </w:pPr>
-      <w:r>
-        <w:t xml:space="preserve">Mobile development on both iOS and Android, backend API design.</w:t>
-      </w:r>
-    </w:p>
-    <w:p>
-      <w:pPr>
-        <w:pStyle w:val="FirstParagraph"/>
-      </w:pPr>
-      <w:r>
-        <w:rPr>
-          <w:b/>
-        </w:rPr>
-        <w:t xml:space="preserve">Lead Frontend Developer -</w:t>
-      </w:r>
-      <w:r>
-        <w:rPr>
-          <w:b/>
-        </w:rPr>
-        <w:t xml:space="preserve"> </w:t>
-      </w:r>
-      <w:hyperlink r:id="rId38">
         <w:r>
           <w:rPr>
             <w:rStyle w:val="Hyperlink"/>
@@ -571,7 +455,7 @@
           <w:i/>
           <w:b/>
         </w:rPr>
-        <w:t xml:space="preserve">2012-2016</w:t>
+        <w:t xml:space="preserve">2012 - 2016</w:t>
       </w:r>
       <w:r>
         <w:rPr>
@@ -585,17 +469,17 @@
         <w:pStyle w:val="BodyText"/>
       </w:pPr>
       <w:r>
-        <w:t xml:space="preserve">Aniden is an interactive agency, where I was the lead developer on several frontend web projects utilizing Javascript, and Javascript frameworks and libraries.</w:t>
+        <w:t xml:space="preserve">Aniden is a digital interactive agency serving several large clients including HP, Dell, Yahoo and Logitech.</w:t>
       </w:r>
     </w:p>
     <w:p>
       <w:pPr>
         <w:numPr>
-          <w:numId w:val="1003"/>
+          <w:numId w:val="1002"/>
           <w:ilvl w:val="0"/>
         </w:numPr>
       </w:pPr>
-      <w:hyperlink r:id="rId39">
+      <w:hyperlink r:id="rId38">
         <w:r>
           <w:rPr>
             <w:rStyle w:val="Hyperlink"/>
@@ -607,17 +491,17 @@
         <w:t xml:space="preserve"> </w:t>
       </w:r>
       <w:r>
-        <w:t xml:space="preserve">- Image spriting / loading / anmiation. Python was used for image pre-processing, pure Javascript for loading and animating the sprite.</w:t>
+        <w:t xml:space="preserve">- Python / Javascript pipeline for Yahoo Doodle project.</w:t>
       </w:r>
     </w:p>
     <w:p>
       <w:pPr>
         <w:numPr>
-          <w:numId w:val="1003"/>
+          <w:numId w:val="1002"/>
           <w:ilvl w:val="0"/>
         </w:numPr>
       </w:pPr>
-      <w:hyperlink r:id="rId40">
+      <w:hyperlink r:id="rId39">
         <w:r>
           <w:rPr>
             <w:rStyle w:val="Hyperlink"/>
@@ -629,17 +513,17 @@
         <w:t xml:space="preserve"> </w:t>
       </w:r>
       <w:r>
-        <w:t xml:space="preserve">- Virtual reality game and web-based scoreboard. Technologies used included Unity / Javascript / Angular / Mongo / Express / Node JS.</w:t>
+        <w:t xml:space="preserve">- Unity VR game and MEAN stack webapp scoreboard.</w:t>
       </w:r>
     </w:p>
     <w:p>
       <w:pPr>
         <w:numPr>
-          <w:numId w:val="1003"/>
+          <w:numId w:val="1002"/>
           <w:ilvl w:val="0"/>
         </w:numPr>
       </w:pPr>
-      <w:hyperlink r:id="rId41">
+      <w:hyperlink r:id="rId40">
         <w:r>
           <w:rPr>
             <w:rStyle w:val="Hyperlink"/>
@@ -651,34 +535,17 @@
         <w:t xml:space="preserve"> </w:t>
       </w:r>
       <w:r>
-        <w:t xml:space="preserve">- Web app for drawing and navigating drawing gallery. Developed for</w:t>
-      </w:r>
-      <w:r>
-        <w:t xml:space="preserve"> </w:t>
-      </w:r>
-      <w:hyperlink r:id="rId42">
-        <w:r>
-          <w:rPr>
-            <w:rStyle w:val="Hyperlink"/>
-          </w:rPr>
-          <w:t xml:space="preserve">Wacom Inkation</w:t>
-        </w:r>
-      </w:hyperlink>
-      <w:r>
-        <w:t xml:space="preserve"> </w:t>
-      </w:r>
-      <w:r>
-        <w:t xml:space="preserve">hackathon and placed 3rd. Built using Javascript / Angular/ Mongo / Node JS and Wacom WILL library.</w:t>
+        <w:t xml:space="preserve">- MEAN stack webapp for drawing and navigating drawing gallery.</w:t>
       </w:r>
     </w:p>
     <w:p>
       <w:pPr>
         <w:numPr>
-          <w:numId w:val="1003"/>
+          <w:numId w:val="1002"/>
           <w:ilvl w:val="0"/>
         </w:numPr>
       </w:pPr>
-      <w:hyperlink r:id="rId43">
+      <w:hyperlink r:id="rId41">
         <w:r>
           <w:rPr>
             <w:rStyle w:val="Hyperlink"/>
@@ -690,7 +557,7 @@
         <w:t xml:space="preserve"> </w:t>
       </w:r>
       <w:r>
-        <w:t xml:space="preserve">- Interactive tabletop timeline. Built using Javascript / jQuery / HTML5 canvas as a Chrome App.</w:t>
+        <w:t xml:space="preserve">- Interactive tabletop project, built using Javascript / HTML5.</w:t>
       </w:r>
     </w:p>
     <w:p>
@@ -701,15 +568,15 @@
         <w:rPr>
           <w:b/>
         </w:rPr>
-        <w:t xml:space="preserve">Software Engineer -</w:t>
-      </w:r>
-      <w:r>
-        <w:rPr>
-          <w:b/>
-        </w:rPr>
-        <w:t xml:space="preserve"> </w:t>
-      </w:r>
-      <w:hyperlink r:id="rId44">
+        <w:t xml:space="preserve">Senior Software Engineer -</w:t>
+      </w:r>
+      <w:r>
+        <w:rPr>
+          <w:b/>
+        </w:rPr>
+        <w:t xml:space="preserve"> </w:t>
+      </w:r>
+      <w:hyperlink r:id="rId42">
         <w:r>
           <w:rPr>
             <w:rStyle w:val="Hyperlink"/>
@@ -741,7 +608,7 @@
           <w:i/>
           <w:b/>
         </w:rPr>
-        <w:t xml:space="preserve">2007-2012</w:t>
+        <w:t xml:space="preserve">2007 - 2012</w:t>
       </w:r>
       <w:r>
         <w:rPr>
@@ -761,40 +628,38 @@
     <w:p>
       <w:pPr>
         <w:numPr>
-          <w:numId w:val="1004"/>
+          <w:numId w:val="1003"/>
           <w:ilvl w:val="0"/>
         </w:numPr>
       </w:pPr>
       <w:r>
-        <w:t xml:space="preserve">Google Earth 3D Buildings - Automated creation of 3D buildings using LIDAR and aerial imagery. Written in C++.</w:t>
+        <w:t xml:space="preserve">Google Earth 3D Buildings - C++ automated generation of 3D buildings from raw sensor data.</w:t>
       </w:r>
     </w:p>
     <w:p>
       <w:pPr>
         <w:numPr>
-          <w:numId w:val="1004"/>
+          <w:numId w:val="1003"/>
           <w:ilvl w:val="0"/>
         </w:numPr>
       </w:pPr>
-      <w:hyperlink r:id="rId45">
-        <w:r>
-          <w:rPr>
-            <w:rStyle w:val="Hyperlink"/>
-          </w:rPr>
-          <w:t xml:space="preserve">Google Builing Maker</w:t>
-        </w:r>
-      </w:hyperlink>
-      <w:r>
-        <w:t xml:space="preserve"> </w:t>
-      </w:r>
-      <w:r>
-        <w:t xml:space="preserve">- Image processing pipeline and server for serving aerial imagery. Written in C++.</w:t>
+      <w:r>
+        <w:rPr>
+          <w:i/>
+        </w:rPr>
+        <w:t xml:space="preserve">Google Building Maker</w:t>
+      </w:r>
+      <w:r>
+        <w:t xml:space="preserve"> </w:t>
+      </w:r>
+      <w:r>
+        <w:t xml:space="preserve">- C++ image processing and serving pipeline aerial imagery.</w:t>
       </w:r>
     </w:p>
     <w:p>
       <w:pPr>
         <w:numPr>
-          <w:numId w:val="1004"/>
+          <w:numId w:val="1003"/>
           <w:ilvl w:val="0"/>
         </w:numPr>
       </w:pPr>
@@ -808,12 +673,12 @@
         <w:t xml:space="preserve"> </w:t>
       </w:r>
       <w:r>
-        <w:t xml:space="preserve">- Django-based internal tool for scoring 3D content.</w:t>
-      </w:r>
-      <w:r>
-        <w:t xml:space="preserve"> </w:t>
-      </w:r>
-      <w:hyperlink r:id="rId46">
+        <w:t xml:space="preserve">- Internal Django webapp for scoring 3D content.</w:t>
+      </w:r>
+      <w:r>
+        <w:t xml:space="preserve"> </w:t>
+      </w:r>
+      <w:hyperlink r:id="rId43">
         <w:r>
           <w:rPr>
             <w:rStyle w:val="Hyperlink"/>
@@ -825,17 +690,17 @@
         <w:t xml:space="preserve"> </w:t>
       </w:r>
       <w:r>
-        <w:t xml:space="preserve">issued for work on this project. Implemented with Django and Javascript.</w:t>
+        <w:t xml:space="preserve">issued for work on this project</w:t>
       </w:r>
     </w:p>
     <w:p>
       <w:pPr>
         <w:numPr>
-          <w:numId w:val="1004"/>
+          <w:numId w:val="1003"/>
           <w:ilvl w:val="0"/>
         </w:numPr>
       </w:pPr>
-      <w:hyperlink r:id="rId47">
+      <w:hyperlink r:id="rId44">
         <w:r>
           <w:rPr>
             <w:rStyle w:val="Hyperlink"/>
@@ -847,17 +712,17 @@
         <w:t xml:space="preserve"> </w:t>
       </w:r>
       <w:r>
-        <w:t xml:space="preserve">- Javascript / Flash code for Google Street View and Google Maps. Particular tasks included refactoring embed codebase, and rendering code for 3D overlays in driving directions.</w:t>
+        <w:t xml:space="preserve">- Javascript / Flash code for Google Street View frontend and Google Maps.</w:t>
       </w:r>
     </w:p>
     <w:p>
       <w:pPr>
         <w:numPr>
-          <w:numId w:val="1004"/>
+          <w:numId w:val="1003"/>
           <w:ilvl w:val="0"/>
         </w:numPr>
       </w:pPr>
-      <w:hyperlink r:id="rId48">
+      <w:hyperlink r:id="rId45">
         <w:r>
           <w:rPr>
             <w:rStyle w:val="Hyperlink"/>
@@ -869,7 +734,7 @@
         <w:t xml:space="preserve"> </w:t>
       </w:r>
       <w:r>
-        <w:t xml:space="preserve">- 20% Project. Created 3D modeling and sprite generation pipeline for authoring over 20 Street View</w:t>
+        <w:t xml:space="preserve">- 3D modeling and production pipeline for authoring over 20 Street View</w:t>
       </w:r>
       <w:r>
         <w:t xml:space="preserve"> </w:t>
@@ -884,7 +749,7 @@
         <w:t xml:space="preserve">”</w:t>
       </w:r>
       <w:r>
-        <w:t xml:space="preserve">. Technologies involved Python / ImageMagick for image processing and C++ / Javascript additions to Google Maps code base for defining launch regions.</w:t>
+        <w:t xml:space="preserve">.</w:t>
       </w:r>
     </w:p>
     <w:p>
@@ -908,7 +773,7 @@
                     </pic:cNvPicPr>
                   </pic:nvPicPr>
                   <pic:blipFill>
-                    <a:blip r:embed="rId49"/>
+                    <a:blip r:embed="rId46"/>
                     <a:stretch>
                       <a:fillRect/>
                     </a:stretch>
@@ -938,11 +803,11 @@
     <w:p>
       <w:pPr>
         <w:numPr>
-          <w:numId w:val="1005"/>
+          <w:numId w:val="1004"/>
           <w:ilvl w:val="0"/>
         </w:numPr>
       </w:pPr>
-      <w:hyperlink r:id="rId50">
+      <w:hyperlink r:id="rId47">
         <w:r>
           <w:rPr>
             <w:rStyle w:val="Hyperlink"/>
@@ -954,17 +819,17 @@
         <w:t xml:space="preserve"> </w:t>
       </w:r>
       <w:r>
-        <w:t xml:space="preserve">- Built interactive gallery for viewing Google Doodles.</w:t>
+        <w:t xml:space="preserve">- Django webapp for viewing Google Doodles.</w:t>
       </w:r>
     </w:p>
     <w:p>
       <w:pPr>
         <w:numPr>
-          <w:numId w:val="1005"/>
+          <w:numId w:val="1004"/>
           <w:ilvl w:val="0"/>
         </w:numPr>
       </w:pPr>
-      <w:hyperlink r:id="rId50">
+      <w:hyperlink r:id="rId47">
         <w:r>
           <w:rPr>
             <w:rStyle w:val="Hyperlink"/>
@@ -976,29 +841,14 @@
         <w:t xml:space="preserve"> </w:t>
       </w:r>
       <w:r>
-        <w:t xml:space="preserve">- First Google employee to hold title</w:t>
-      </w:r>
-      <w:r>
-        <w:t xml:space="preserve"> </w:t>
-      </w:r>
-      <w:r>
-        <w:t xml:space="preserve">“</w:t>
-      </w:r>
-      <w:r>
-        <w:t xml:space="preserve">Doodle Engineer</w:t>
-      </w:r>
-      <w:r>
-        <w:t xml:space="preserve">”</w:t>
-      </w:r>
-      <w:r>
-        <w:t xml:space="preserve">. Authored and launched Google Doodles using raw Javascript / HTML / CSS for optimal code. Particular Google Doodles I authored include the following links below</w:t>
+        <w:t xml:space="preserve">- Authored and launched Google Doodles using raw Javascript / HTML / CSS for optimal code. Doodles I authored include the following links below.</w:t>
       </w:r>
     </w:p>
     <w:p>
       <w:pPr>
         <w:pStyle w:val="BlockText"/>
       </w:pPr>
-      <w:hyperlink r:id="rId52">
+      <w:hyperlink r:id="rId49">
         <w:r>
           <w:drawing>
             <wp:inline>
@@ -1015,7 +865,7 @@
                       </pic:cNvPicPr>
                     </pic:nvPicPr>
                     <pic:blipFill>
-                      <a:blip r:embed="rId51"/>
+                      <a:blip r:embed="rId48"/>
                       <a:stretch>
                         <a:fillRect/>
                       </a:stretch>
@@ -1051,7 +901,7 @@
       <w:r>
         <w:t xml:space="preserve"> </w:t>
       </w:r>
-      <w:hyperlink r:id="rId54">
+      <w:hyperlink r:id="rId51">
         <w:r>
           <w:drawing>
             <wp:inline>
@@ -1068,7 +918,7 @@
                       </pic:cNvPicPr>
                     </pic:nvPicPr>
                     <pic:blipFill>
-                      <a:blip r:embed="rId53"/>
+                      <a:blip r:embed="rId50"/>
                       <a:stretch>
                         <a:fillRect/>
                       </a:stretch>
@@ -1104,7 +954,7 @@
       <w:r>
         <w:t xml:space="preserve"> </w:t>
       </w:r>
-      <w:hyperlink r:id="rId56">
+      <w:hyperlink r:id="rId53">
         <w:r>
           <w:drawing>
             <wp:inline>
@@ -1121,7 +971,7 @@
                       </pic:cNvPicPr>
                     </pic:nvPicPr>
                     <pic:blipFill>
-                      <a:blip r:embed="rId55"/>
+                      <a:blip r:embed="rId52"/>
                       <a:stretch>
                         <a:fillRect/>
                       </a:stretch>
@@ -1157,7 +1007,7 @@
       <w:r>
         <w:t xml:space="preserve"> </w:t>
       </w:r>
-      <w:hyperlink r:id="rId58">
+      <w:hyperlink r:id="rId55">
         <w:r>
           <w:drawing>
             <wp:inline>
@@ -1174,7 +1024,7 @@
                       </pic:cNvPicPr>
                     </pic:nvPicPr>
                     <pic:blipFill>
-                      <a:blip r:embed="rId57"/>
+                      <a:blip r:embed="rId54"/>
                       <a:stretch>
                         <a:fillRect/>
                       </a:stretch>
@@ -1269,12 +1119,123 @@
       <w:pPr>
         <w:pStyle w:val="Compact"/>
         <w:numPr>
-          <w:numId w:val="1006"/>
+          <w:numId w:val="1005"/>
           <w:ilvl w:val="0"/>
         </w:numPr>
       </w:pPr>
       <w:r>
         <w:t xml:space="preserve">Wrote C++ real-time acquisition sensor platform composed of cameras, GPS, and laser scanners.</w:t>
+      </w:r>
+    </w:p>
+    <w:p>
+      <w:pPr>
+        <w:pStyle w:val="Compact"/>
+        <w:numPr>
+          <w:numId w:val="1005"/>
+          <w:ilvl w:val="0"/>
+        </w:numPr>
+      </w:pPr>
+      <w:r>
+        <w:t xml:space="preserve">Design and manufacture of custom data collection hardware</w:t>
+      </w:r>
+    </w:p>
+    <w:p>
+      <w:pPr>
+        <w:pStyle w:val="Compact"/>
+        <w:numPr>
+          <w:numId w:val="1005"/>
+          <w:ilvl w:val="0"/>
+        </w:numPr>
+      </w:pPr>
+      <w:r>
+        <w:t xml:space="preserve">Research and purchasing of all hardware used by the company.</w:t>
+      </w:r>
+    </w:p>
+    <w:p>
+      <w:pPr>
+        <w:pStyle w:val="Compact"/>
+        <w:numPr>
+          <w:numId w:val="1005"/>
+          <w:ilvl w:val="0"/>
+        </w:numPr>
+      </w:pPr>
+      <w:r>
+        <w:t xml:space="preserve">Point of contact for DARPA project integrators</w:t>
+      </w:r>
+    </w:p>
+    <w:p>
+      <w:pPr>
+        <w:pStyle w:val="Heading2"/>
+      </w:pPr>
+      <w:bookmarkStart w:id="56" w:name="consulting"/>
+      <w:bookmarkEnd w:id="56"/>
+      <w:r>
+        <w:t xml:space="preserve">Consulting</w:t>
+      </w:r>
+    </w:p>
+    <w:p>
+      <w:pPr>
+        <w:pStyle w:val="FirstParagraph"/>
+      </w:pPr>
+      <w:r>
+        <w:rPr>
+          <w:b/>
+        </w:rPr>
+        <w:t xml:space="preserve">CTO -</w:t>
+      </w:r>
+      <w:r>
+        <w:rPr>
+          <w:b/>
+        </w:rPr>
+        <w:t xml:space="preserve"> </w:t>
+      </w:r>
+      <w:hyperlink r:id="rId57">
+        <w:r>
+          <w:rPr>
+            <w:rStyle w:val="Hyperlink"/>
+            <w:b/>
+          </w:rPr>
+          <w:t xml:space="preserve">DentalEMR</w:t>
+        </w:r>
+      </w:hyperlink>
+      <w:r>
+        <w:rPr>
+          <w:b/>
+        </w:rPr>
+        <w:t xml:space="preserve"> </w:t>
+      </w:r>
+      <w:r>
+        <w:rPr>
+          <w:b/>
+        </w:rPr>
+        <w:t xml:space="preserve">-</w:t>
+      </w:r>
+      <w:r>
+        <w:rPr>
+          <w:b/>
+        </w:rPr>
+        <w:t xml:space="preserve"> </w:t>
+      </w:r>
+      <w:r>
+        <w:rPr>
+          <w:i/>
+          <w:b/>
+        </w:rPr>
+        <w:t xml:space="preserve">2015</w:t>
+      </w:r>
+      <w:r>
+        <w:rPr>
+          <w:b/>
+        </w:rPr>
+        <w:t xml:space="preserve"> </w:t>
+      </w:r>
+    </w:p>
+    <w:p>
+      <w:pPr>
+        <w:pStyle w:val="BodyText"/>
+      </w:pPr>
+      <w:r>
+        <w:t xml:space="preserve">Cloud-based electronic medical records webapp</w:t>
       </w:r>
     </w:p>
     <w:p>
@@ -1286,7 +1247,7 @@
         </w:numPr>
       </w:pPr>
       <w:r>
-        <w:t xml:space="preserve">Design and manufactured custom data collection hardware</w:t>
+        <w:t xml:space="preserve">Architected and developed Django/Angular application hosted on AWS</w:t>
       </w:r>
     </w:p>
     <w:p>
@@ -1298,7 +1259,7 @@
         </w:numPr>
       </w:pPr>
       <w:r>
-        <w:t xml:space="preserve">Rresearch and purchasing of all hardware used by the company.</w:t>
+        <w:t xml:space="preserve">Interviewed and hired additional team members.</w:t>
       </w:r>
     </w:p>
     <w:p>
@@ -1310,17 +1271,17 @@
         </w:numPr>
       </w:pPr>
       <w:r>
-        <w:t xml:space="preserve">Point of contact for DARPA project integrators</w:t>
+        <w:t xml:space="preserve">Agile project management and sprint planning, acting SCRUMM master</w:t>
       </w:r>
     </w:p>
     <w:p>
       <w:pPr>
         <w:pStyle w:val="Heading2"/>
       </w:pPr>
-      <w:bookmarkStart w:id="59" w:name="consulting"/>
-      <w:bookmarkEnd w:id="59"/>
-      <w:r>
-        <w:t xml:space="preserve">Consulting</w:t>
+      <w:bookmarkStart w:id="58" w:name="education"/>
+      <w:bookmarkEnd w:id="58"/>
+      <w:r>
+        <w:t xml:space="preserve">Education</w:t>
       </w:r>
     </w:p>
     <w:p>
@@ -1331,129 +1292,18 @@
         <w:rPr>
           <w:b/>
         </w:rPr>
-        <w:t xml:space="preserve">CTO -</w:t>
-      </w:r>
-      <w:r>
-        <w:rPr>
-          <w:b/>
-        </w:rPr>
-        <w:t xml:space="preserve"> </w:t>
-      </w:r>
-      <w:hyperlink r:id="rId60">
-        <w:r>
-          <w:rPr>
-            <w:rStyle w:val="Hyperlink"/>
-            <w:b/>
-          </w:rPr>
-          <w:t xml:space="preserve">DentalEMR</w:t>
-        </w:r>
-      </w:hyperlink>
-      <w:r>
-        <w:rPr>
-          <w:b/>
-        </w:rPr>
-        <w:t xml:space="preserve"> </w:t>
-      </w:r>
-      <w:r>
-        <w:rPr>
-          <w:b/>
-        </w:rPr>
+        <w:t xml:space="preserve">MSECE, Electrical and Computer Engineering</w:t>
+      </w:r>
+      <w:r>
+        <w:t xml:space="preserve"> </w:t>
+      </w:r>
+      <w:r>
         <w:t xml:space="preserve">-</w:t>
       </w:r>
       <w:r>
-        <w:rPr>
-          <w:b/>
-        </w:rPr>
-        <w:t xml:space="preserve"> </w:t>
-      </w:r>
-      <w:r>
-        <w:rPr>
-          <w:i/>
-          <w:b/>
-        </w:rPr>
-        <w:t xml:space="preserve">2015</w:t>
-      </w:r>
-      <w:r>
-        <w:rPr>
-          <w:b/>
-        </w:rPr>
-        <w:t xml:space="preserve"> </w:t>
-      </w:r>
-    </w:p>
-    <w:p>
-      <w:pPr>
-        <w:pStyle w:val="BodyText"/>
-      </w:pPr>
-      <w:r>
-        <w:t xml:space="preserve">Cloud-based electronic medical records webapp</w:t>
-      </w:r>
-    </w:p>
-    <w:p>
-      <w:pPr>
-        <w:pStyle w:val="Compact"/>
-        <w:numPr>
-          <w:numId w:val="1007"/>
-          <w:ilvl w:val="0"/>
-        </w:numPr>
-      </w:pPr>
-      <w:r>
-        <w:t xml:space="preserve">Architected and developed Django/Angular application hosted on AWS</w:t>
-      </w:r>
-    </w:p>
-    <w:p>
-      <w:pPr>
-        <w:pStyle w:val="Compact"/>
-        <w:numPr>
-          <w:numId w:val="1007"/>
-          <w:ilvl w:val="0"/>
-        </w:numPr>
-      </w:pPr>
-      <w:r>
-        <w:t xml:space="preserve">Interviewed and hired additional team members.</w:t>
-      </w:r>
-    </w:p>
-    <w:p>
-      <w:pPr>
-        <w:pStyle w:val="Compact"/>
-        <w:numPr>
-          <w:numId w:val="1007"/>
-          <w:ilvl w:val="0"/>
-        </w:numPr>
-      </w:pPr>
-      <w:r>
-        <w:t xml:space="preserve">Agile project management and sprint planning, acting SCRUMM master</w:t>
-      </w:r>
-    </w:p>
-    <w:p>
-      <w:pPr>
-        <w:pStyle w:val="Heading2"/>
-      </w:pPr>
-      <w:bookmarkStart w:id="61" w:name="education"/>
-      <w:bookmarkEnd w:id="61"/>
-      <w:r>
-        <w:t xml:space="preserve">Education</w:t>
-      </w:r>
-    </w:p>
-    <w:p>
-      <w:pPr>
-        <w:pStyle w:val="FirstParagraph"/>
-      </w:pPr>
-      <w:r>
-        <w:rPr>
-          <w:b/>
-        </w:rPr>
-        <w:t xml:space="preserve">MSECE, Electrical and Computer Engineering</w:t>
-      </w:r>
-      <w:r>
-        <w:t xml:space="preserve"> </w:t>
-      </w:r>
-      <w:r>
-        <w:t xml:space="preserve">-</w:t>
-      </w:r>
-      <w:r>
-        <w:t xml:space="preserve"> </w:t>
-      </w:r>
-      <w:hyperlink r:id="rId62">
+        <w:t xml:space="preserve"> </w:t>
+      </w:r>
+      <w:hyperlink r:id="rId59">
         <w:r>
           <w:rPr>
             <w:rStyle w:val="Hyperlink"/>
@@ -1496,7 +1346,7 @@
       <w:r>
         <w:t xml:space="preserve"> </w:t>
       </w:r>
-      <w:hyperlink r:id="rId62">
+      <w:hyperlink r:id="rId59">
         <w:r>
           <w:rPr>
             <w:rStyle w:val="Hyperlink"/>
@@ -1524,8 +1374,8 @@
       <w:pPr>
         <w:pStyle w:val="Heading2"/>
       </w:pPr>
-      <w:bookmarkStart w:id="63" w:name="patents-and-publications"/>
-      <w:bookmarkEnd w:id="63"/>
+      <w:bookmarkStart w:id="60" w:name="patents-and-publications"/>
+      <w:bookmarkEnd w:id="60"/>
       <w:r>
         <w:t xml:space="preserve">Patents and Publications</w:t>
       </w:r>
@@ -1534,7 +1384,7 @@
       <w:pPr>
         <w:pStyle w:val="FirstParagraph"/>
       </w:pPr>
-      <w:hyperlink r:id="rId46">
+      <w:hyperlink r:id="rId43">
         <w:r>
           <w:rPr>
             <w:rStyle w:val="Hyperlink"/>
@@ -1547,7 +1397,7 @@
       <w:pPr>
         <w:pStyle w:val="BodyText"/>
       </w:pPr>
-      <w:hyperlink r:id="rId64">
+      <w:hyperlink r:id="rId61">
         <w:r>
           <w:rPr>
             <w:rStyle w:val="Hyperlink"/>
@@ -1664,7 +1514,7 @@
     </w:lvl>
   </w:abstractNum>
   <w:abstractNum w:abstractNumId="990">
-    <w:nsid w:val="123ecc4d"/>
+    <w:nsid w:val="d6839e13"/>
     <w:multiLevelType w:val="multilevel"/>
     <w:lvl w:ilvl="0">
       <w:numFmt w:val="bullet"/>
@@ -1745,7 +1595,7 @@
     </w:lvl>
   </w:abstractNum>
   <w:abstractNum w:abstractNumId="991">
-    <w:nsid w:val="5ada5758"/>
+    <w:nsid w:val="ba6e3789"/>
     <w:multiLevelType w:val="multilevel"/>
     <w:lvl w:ilvl="0">
       <w:numFmt w:val="bullet"/>
@@ -1847,9 +1697,6 @@
     <w:abstractNumId w:val="991"/>
   </w:num>
   <w:num w:numId="1006">
-    <w:abstractNumId w:val="991"/>
-  </w:num>
-  <w:num w:numId="1007">
     <w:abstractNumId w:val="991"/>
   </w:num>
 </w:numbering>

</xml_diff>

<commit_message>
New version of resume
</commit_message>
<xml_diff>
--- a/docs/resume-of-bradley-bossard.docx
+++ b/docs/resume-of-bradley-bossard.docx
@@ -41,7 +41,7 @@
         <w:r>
           <w:drawing>
             <wp:inline>
-              <wp:extent cx="323850" cy="323850"/>
+              <wp:extent cx="190500" cy="190500"/>
               <wp:effectExtent b="0" l="0" r="0" t="0"/>
               <wp:docPr descr="" title="" id="1" name="Picture"/>
               <a:graphic>
@@ -62,7 +62,7 @@
                     <pic:spPr bwMode="auto">
                       <a:xfrm>
                         <a:off x="0" y="0"/>
-                        <a:ext cx="323850" cy="323850"/>
+                        <a:ext cx="190500" cy="190500"/>
                       </a:xfrm>
                       <a:prstGeom prst="rect">
                         <a:avLst/>
@@ -88,7 +88,7 @@
         <w:r>
           <w:drawing>
             <wp:inline>
-              <wp:extent cx="323850" cy="323850"/>
+              <wp:extent cx="190500" cy="190500"/>
               <wp:effectExtent b="0" l="0" r="0" t="0"/>
               <wp:docPr descr="" title="" id="1" name="Picture"/>
               <a:graphic>
@@ -109,7 +109,7 @@
                     <pic:spPr bwMode="auto">
                       <a:xfrm>
                         <a:off x="0" y="0"/>
-                        <a:ext cx="323850" cy="323850"/>
+                        <a:ext cx="190500" cy="190500"/>
                       </a:xfrm>
                       <a:prstGeom prst="rect">
                         <a:avLst/>
@@ -135,7 +135,7 @@
         <w:r>
           <w:drawing>
             <wp:inline>
-              <wp:extent cx="323850" cy="323850"/>
+              <wp:extent cx="190500" cy="190500"/>
               <wp:effectExtent b="0" l="0" r="0" t="0"/>
               <wp:docPr descr="" title="" id="1" name="Picture"/>
               <a:graphic>
@@ -156,7 +156,7 @@
                     <pic:spPr bwMode="auto">
                       <a:xfrm>
                         <a:off x="0" y="0"/>
-                        <a:ext cx="323850" cy="323850"/>
+                        <a:ext cx="190500" cy="190500"/>
                       </a:xfrm>
                       <a:prstGeom prst="rect">
                         <a:avLst/>
@@ -182,7 +182,7 @@
         <w:r>
           <w:drawing>
             <wp:inline>
-              <wp:extent cx="323850" cy="323850"/>
+              <wp:extent cx="190500" cy="190500"/>
               <wp:effectExtent b="0" l="0" r="0" t="0"/>
               <wp:docPr descr="" title="" id="1" name="Picture"/>
               <a:graphic>
@@ -203,7 +203,7 @@
                     <pic:spPr bwMode="auto">
                       <a:xfrm>
                         <a:off x="0" y="0"/>
-                        <a:ext cx="323850" cy="323850"/>
+                        <a:ext cx="190500" cy="190500"/>
                       </a:xfrm>
                       <a:prstGeom prst="rect">
                         <a:avLst/>
@@ -229,7 +229,7 @@
         <w:r>
           <w:drawing>
             <wp:inline>
-              <wp:extent cx="323850" cy="323850"/>
+              <wp:extent cx="190500" cy="190500"/>
               <wp:effectExtent b="0" l="0" r="0" t="0"/>
               <wp:docPr descr="" title="" id="1" name="Picture"/>
               <a:graphic>
@@ -250,7 +250,7 @@
                     <pic:spPr bwMode="auto">
                       <a:xfrm>
                         <a:off x="0" y="0"/>
-                        <a:ext cx="323850" cy="323850"/>
+                        <a:ext cx="190500" cy="190500"/>
                       </a:xfrm>
                       <a:prstGeom prst="rect">
                         <a:avLst/>
@@ -276,7 +276,7 @@
         <w:r>
           <w:drawing>
             <wp:inline>
-              <wp:extent cx="323850" cy="323850"/>
+              <wp:extent cx="190500" cy="190500"/>
               <wp:effectExtent b="0" l="0" r="0" t="0"/>
               <wp:docPr descr="" title="" id="1" name="Picture"/>
               <a:graphic>
@@ -297,7 +297,7 @@
                     <pic:spPr bwMode="auto">
                       <a:xfrm>
                         <a:off x="0" y="0"/>
-                        <a:ext cx="323850" cy="323850"/>
+                        <a:ext cx="190500" cy="190500"/>
                       </a:xfrm>
                       <a:prstGeom prst="rect">
                         <a:avLst/>
@@ -392,19 +392,40 @@
         <w:pStyle w:val="BodyText"/>
       </w:pPr>
       <w:r>
-        <w:t xml:space="preserve">moovel develops whitelabel mobile ticketing solutions for transit agencies.</w:t>
-      </w:r>
-    </w:p>
-    <w:p>
-      <w:pPr>
-        <w:pStyle w:val="Compact"/>
+        <w:t xml:space="preserve">moovel develops whitelabel mobile ticketing solutions for public transit agencies.</w:t>
+      </w:r>
+    </w:p>
+    <w:p>
+      <w:pPr>
         <w:numPr>
           <w:numId w:val="1001"/>
           <w:ilvl w:val="0"/>
         </w:numPr>
       </w:pPr>
       <w:r>
-        <w:t xml:space="preserve">Microservice development with Node JS, Go, Docker, Kubernetes and AWS.</w:t>
+        <w:t xml:space="preserve">Micro services development with fullstack Javascript, Go, Python, Docker, Kubernetes and AWS</w:t>
+      </w:r>
+    </w:p>
+    <w:p>
+      <w:pPr>
+        <w:numPr>
+          <w:numId w:val="1001"/>
+          <w:ilvl w:val="0"/>
+        </w:numPr>
+      </w:pPr>
+      <w:r>
+        <w:t xml:space="preserve">Database experience with MySQL and PostgreSQL</w:t>
+      </w:r>
+    </w:p>
+    <w:p>
+      <w:pPr>
+        <w:numPr>
+          <w:numId w:val="1001"/>
+          <w:ilvl w:val="0"/>
+        </w:numPr>
+      </w:pPr>
+      <w:r>
+        <w:t xml:space="preserve">Sprint-based development and CI/CD promotion methodology</w:t>
       </w:r>
     </w:p>
     <w:p>
@@ -479,6 +500,45 @@
           <w:ilvl w:val="0"/>
         </w:numPr>
       </w:pPr>
+      <w:r>
+        <w:t xml:space="preserve">Remote team member with proven ability to communicate well via Slack and video</w:t>
+      </w:r>
+    </w:p>
+    <w:p>
+      <w:pPr>
+        <w:numPr>
+          <w:numId w:val="1002"/>
+          <w:ilvl w:val="0"/>
+        </w:numPr>
+      </w:pPr>
+      <w:r>
+        <w:t xml:space="preserve">Large variety of projects with technologies ranging from Flash, PHP, Javascript, jQuery, Angular &amp; React</w:t>
+      </w:r>
+    </w:p>
+    <w:p>
+      <w:pPr>
+        <w:numPr>
+          <w:numId w:val="1002"/>
+          <w:ilvl w:val="0"/>
+        </w:numPr>
+      </w:pPr>
+      <w:r>
+        <w:t xml:space="preserve">Fast paced environment required ramping up on new technologies quickly</w:t>
+      </w:r>
+    </w:p>
+    <w:p>
+      <w:pPr>
+        <w:numPr>
+          <w:numId w:val="1002"/>
+          <w:ilvl w:val="0"/>
+        </w:numPr>
+      </w:pPr>
+      <w:r>
+        <w:t xml:space="preserve">Work Samples -</w:t>
+      </w:r>
+      <w:r>
+        <w:t xml:space="preserve"> </w:t>
+      </w:r>
       <w:hyperlink r:id="rId38">
         <w:r>
           <w:rPr>
@@ -491,16 +551,11 @@
         <w:t xml:space="preserve"> </w:t>
       </w:r>
       <w:r>
-        <w:t xml:space="preserve">- Python / Javascript pipeline for Yahoo Doodle project.</w:t>
-      </w:r>
-    </w:p>
-    <w:p>
-      <w:pPr>
-        <w:numPr>
-          <w:numId w:val="1002"/>
-          <w:ilvl w:val="0"/>
-        </w:numPr>
-      </w:pPr>
+        <w:t xml:space="preserve">-</w:t>
+      </w:r>
+      <w:r>
+        <w:t xml:space="preserve"> </w:t>
+      </w:r>
       <w:hyperlink r:id="rId39">
         <w:r>
           <w:rPr>
@@ -513,16 +568,11 @@
         <w:t xml:space="preserve"> </w:t>
       </w:r>
       <w:r>
-        <w:t xml:space="preserve">- Unity VR game and MEAN stack webapp scoreboard.</w:t>
-      </w:r>
-    </w:p>
-    <w:p>
-      <w:pPr>
-        <w:numPr>
-          <w:numId w:val="1002"/>
-          <w:ilvl w:val="0"/>
-        </w:numPr>
-      </w:pPr>
+        <w:t xml:space="preserve">-</w:t>
+      </w:r>
+      <w:r>
+        <w:t xml:space="preserve"> </w:t>
+      </w:r>
       <w:hyperlink r:id="rId40">
         <w:r>
           <w:rPr>
@@ -535,16 +585,11 @@
         <w:t xml:space="preserve"> </w:t>
       </w:r>
       <w:r>
-        <w:t xml:space="preserve">- MEAN stack webapp for drawing and navigating drawing gallery.</w:t>
-      </w:r>
-    </w:p>
-    <w:p>
-      <w:pPr>
-        <w:numPr>
-          <w:numId w:val="1002"/>
-          <w:ilvl w:val="0"/>
-        </w:numPr>
-      </w:pPr>
+        <w:t xml:space="preserve">-</w:t>
+      </w:r>
+      <w:r>
+        <w:t xml:space="preserve"> </w:t>
+      </w:r>
       <w:hyperlink r:id="rId41">
         <w:r>
           <w:rPr>
@@ -553,12 +598,6 @@
           <w:t xml:space="preserve">History Of Baker Hughes</w:t>
         </w:r>
       </w:hyperlink>
-      <w:r>
-        <w:t xml:space="preserve"> </w:t>
-      </w:r>
-      <w:r>
-        <w:t xml:space="preserve">- Interactive tabletop project, built using Javascript / HTML5.</w:t>
-      </w:r>
     </w:p>
     <w:p>
       <w:pPr>
@@ -622,7 +661,7 @@
         <w:pStyle w:val="BodyText"/>
       </w:pPr>
       <w:r>
-        <w:t xml:space="preserve">While at Google, I have namely worked in digital mapping technologies, and have been involved in…</w:t>
+        <w:t xml:space="preserve">Google is an internet search company. While at Google, I worked in digital mapping technologies and frontend development.</w:t>
       </w:r>
     </w:p>
     <w:p>
@@ -633,7 +672,7 @@
         </w:numPr>
       </w:pPr>
       <w:r>
-        <w:t xml:space="preserve">Google Earth 3D Buildings - C++ automated generation of 3D buildings from raw sensor data.</w:t>
+        <w:t xml:space="preserve">Google Earth 3D Buildings - C++ automated generation of 3D buildings from raw sensor data</w:t>
       </w:r>
     </w:p>
     <w:p>
@@ -647,13 +686,13 @@
         <w:rPr>
           <w:i/>
         </w:rPr>
-        <w:t xml:space="preserve">Google Building Maker</w:t>
-      </w:r>
-      <w:r>
-        <w:t xml:space="preserve"> </w:t>
-      </w:r>
-      <w:r>
-        <w:t xml:space="preserve">- C++ image processing and serving pipeline aerial imagery.</w:t>
+        <w:t xml:space="preserve">Building Maker</w:t>
+      </w:r>
+      <w:r>
+        <w:t xml:space="preserve"> </w:t>
+      </w:r>
+      <w:r>
+        <w:t xml:space="preserve">- C++ image processing and serving pipeline aerial imagery</w:t>
       </w:r>
     </w:p>
     <w:p>
@@ -673,7 +712,7 @@
         <w:t xml:space="preserve"> </w:t>
       </w:r>
       <w:r>
-        <w:t xml:space="preserve">- Internal Django webapp for scoring 3D content.</w:t>
+        <w:t xml:space="preserve">-</w:t>
       </w:r>
       <w:r>
         <w:t xml:space="preserve"> </w:t>
@@ -683,14 +722,14 @@
           <w:rPr>
             <w:rStyle w:val="Hyperlink"/>
           </w:rPr>
-          <w:t xml:space="preserve">Patent</w:t>
+          <w:t xml:space="preserve">Patented</w:t>
         </w:r>
       </w:hyperlink>
       <w:r>
         <w:t xml:space="preserve"> </w:t>
       </w:r>
       <w:r>
-        <w:t xml:space="preserve">issued for work on this project</w:t>
+        <w:t xml:space="preserve">internal Django webapp for scoring 3D content.</w:t>
       </w:r>
     </w:p>
     <w:p>
@@ -705,14 +744,14 @@
           <w:rPr>
             <w:rStyle w:val="Hyperlink"/>
           </w:rPr>
-          <w:t xml:space="preserve">Google Street View</w:t>
+          <w:t xml:space="preserve">Street View</w:t>
         </w:r>
       </w:hyperlink>
       <w:r>
         <w:t xml:space="preserve"> </w:t>
       </w:r>
       <w:r>
-        <w:t xml:space="preserve">- Javascript / Flash code for Google Street View frontend and Google Maps.</w:t>
+        <w:t xml:space="preserve">- Frontend Javascript client for Google Street View</w:t>
       </w:r>
     </w:p>
     <w:p>
@@ -727,439 +766,121 @@
           <w:rPr>
             <w:rStyle w:val="Hyperlink"/>
           </w:rPr>
-          <w:t xml:space="preserve">Specialty Pegmen</w:t>
+          <w:t xml:space="preserve">Doodle Gallery</w:t>
         </w:r>
       </w:hyperlink>
       <w:r>
         <w:t xml:space="preserve"> </w:t>
       </w:r>
       <w:r>
-        <w:t xml:space="preserve">- 3D modeling and production pipeline for authoring over 20 Street View</w:t>
-      </w:r>
-      <w:r>
-        <w:t xml:space="preserve"> </w:t>
-      </w:r>
-      <w:r>
-        <w:t xml:space="preserve">“</w:t>
-      </w:r>
-      <w:r>
-        <w:t xml:space="preserve">specialty Pegman</w:t>
-      </w:r>
-      <w:r>
-        <w:t xml:space="preserve">”</w:t>
-      </w:r>
-      <w:r>
-        <w:t xml:space="preserve">.</w:t>
-      </w:r>
-    </w:p>
-    <w:p>
-      <w:pPr>
-        <w:pStyle w:val="Figure"/>
-        <w:pStyle w:val="BlockText"/>
-      </w:pPr>
-      <w:r>
-        <w:drawing>
-          <wp:inline>
-            <wp:extent cx="3867150" cy="523875"/>
-            <wp:effectExtent b="0" l="0" r="0" t="0"/>
-            <wp:docPr descr="" title="" id="1" name="Picture"/>
-            <a:graphic>
-              <a:graphicData uri="http://schemas.openxmlformats.org/drawingml/2006/picture">
-                <pic:pic>
-                  <pic:nvPicPr>
-                    <pic:cNvPr descr="./images/pegman.png" id="0" name="Picture"/>
-                    <pic:cNvPicPr>
-                      <a:picLocks noChangeArrowheads="1" noChangeAspect="1"/>
-                    </pic:cNvPicPr>
-                  </pic:nvPicPr>
-                  <pic:blipFill>
-                    <a:blip r:embed="rId46"/>
-                    <a:stretch>
-                      <a:fillRect/>
-                    </a:stretch>
-                  </pic:blipFill>
-                  <pic:spPr bwMode="auto">
-                    <a:xfrm>
-                      <a:off x="0" y="0"/>
-                      <a:ext cx="3867150" cy="523875"/>
-                    </a:xfrm>
-                    <a:prstGeom prst="rect">
-                      <a:avLst/>
-                    </a:prstGeom>
-                    <a:noFill/>
-                    <a:ln w="9525">
-                      <a:noFill/>
-                      <a:headEnd/>
-                      <a:tailEnd/>
-                    </a:ln>
-                  </pic:spPr>
-                </pic:pic>
-              </a:graphicData>
-            </a:graphic>
-          </wp:inline>
-        </w:drawing>
-      </w:r>
-    </w:p>
-    <w:p>
-      <w:pPr>
+        <w:t xml:space="preserve">- Django webapp for viewing Google Doodles</w:t>
+      </w:r>
+    </w:p>
+    <w:p>
+      <w:pPr>
+        <w:numPr>
+          <w:numId w:val="1003"/>
+          <w:ilvl w:val="0"/>
+        </w:numPr>
+      </w:pPr>
+      <w:hyperlink r:id="rId45">
+        <w:r>
+          <w:rPr>
+            <w:rStyle w:val="Hyperlink"/>
+          </w:rPr>
+          <w:t xml:space="preserve">Doodles</w:t>
+        </w:r>
+      </w:hyperlink>
+      <w:r>
+        <w:t xml:space="preserve"> </w:t>
+      </w:r>
+      <w:r>
+        <w:t xml:space="preserve">- Authored interactive Doodles on Google homepage using raw Javascript</w:t>
+      </w:r>
+    </w:p>
+    <w:p>
+      <w:pPr>
+        <w:pStyle w:val="FirstParagraph"/>
+      </w:pPr>
+      <w:r>
+        <w:rPr>
+          <w:b/>
+        </w:rPr>
+        <w:t xml:space="preserve">Systems Engineer - Urban Scan -</w:t>
+      </w:r>
+      <w:r>
+        <w:rPr>
+          <w:b/>
+        </w:rPr>
+        <w:t xml:space="preserve"> </w:t>
+      </w:r>
+      <w:r>
+        <w:rPr>
+          <w:i/>
+          <w:b/>
+        </w:rPr>
+        <w:t xml:space="preserve">2005 - 2007</w:t>
+      </w:r>
+      <w:r>
+        <w:rPr>
+          <w:b/>
+        </w:rPr>
+        <w:t xml:space="preserve"> </w:t>
+      </w:r>
+    </w:p>
+    <w:p>
+      <w:pPr>
+        <w:pStyle w:val="BodyText"/>
+      </w:pPr>
+      <w:r>
+        <w:t xml:space="preserve">Urban Scan was a start-up focused on automated 3D model generation for urban environments. Acquired by Google.</w:t>
+      </w:r>
+    </w:p>
+    <w:p>
+      <w:pPr>
+        <w:pStyle w:val="Compact"/>
         <w:numPr>
           <w:numId w:val="1004"/>
           <w:ilvl w:val="0"/>
         </w:numPr>
       </w:pPr>
-      <w:hyperlink r:id="rId47">
-        <w:r>
-          <w:rPr>
-            <w:rStyle w:val="Hyperlink"/>
-          </w:rPr>
-          <w:t xml:space="preserve">Google Doodle Gallery</w:t>
-        </w:r>
-      </w:hyperlink>
-      <w:r>
-        <w:t xml:space="preserve"> </w:t>
-      </w:r>
-      <w:r>
-        <w:t xml:space="preserve">- Django webapp for viewing Google Doodles.</w:t>
-      </w:r>
-    </w:p>
-    <w:p>
-      <w:pPr>
+      <w:r>
+        <w:t xml:space="preserve">Wrote C++ real-time acquisition sensor platform composed of cameras, GPS, and laser scanners.</w:t>
+      </w:r>
+    </w:p>
+    <w:p>
+      <w:pPr>
+        <w:pStyle w:val="Compact"/>
         <w:numPr>
           <w:numId w:val="1004"/>
           <w:ilvl w:val="0"/>
         </w:numPr>
       </w:pPr>
-      <w:hyperlink r:id="rId47">
-        <w:r>
-          <w:rPr>
-            <w:rStyle w:val="Hyperlink"/>
-          </w:rPr>
-          <w:t xml:space="preserve">Google Doodles</w:t>
-        </w:r>
-      </w:hyperlink>
-      <w:r>
-        <w:t xml:space="preserve"> </w:t>
-      </w:r>
-      <w:r>
-        <w:t xml:space="preserve">- Authored and launched Google Doodles using raw Javascript / HTML / CSS for optimal code. Doodles I authored include the following links below.</w:t>
-      </w:r>
-    </w:p>
-    <w:p>
-      <w:pPr>
-        <w:pStyle w:val="BlockText"/>
-      </w:pPr>
-      <w:hyperlink r:id="rId49">
-        <w:r>
-          <w:drawing>
-            <wp:inline>
-              <wp:extent cx="1270000" cy="762000"/>
-              <wp:effectExtent b="0" l="0" r="0" t="0"/>
-              <wp:docPr descr="" title="" id="1" name="Picture"/>
-              <a:graphic>
-                <a:graphicData uri="http://schemas.openxmlformats.org/drawingml/2006/picture">
-                  <pic:pic>
-                    <pic:nvPicPr>
-                      <pic:cNvPr descr="./images/startrek.png" id="0" name="Picture"/>
-                      <pic:cNvPicPr>
-                        <a:picLocks noChangeArrowheads="1" noChangeAspect="1"/>
-                      </pic:cNvPicPr>
-                    </pic:nvPicPr>
-                    <pic:blipFill>
-                      <a:blip r:embed="rId48"/>
-                      <a:stretch>
-                        <a:fillRect/>
-                      </a:stretch>
-                    </pic:blipFill>
-                    <pic:spPr bwMode="auto">
-                      <a:xfrm>
-                        <a:off x="0" y="0"/>
-                        <a:ext cx="1270000" cy="762000"/>
-                      </a:xfrm>
-                      <a:prstGeom prst="rect">
-                        <a:avLst/>
-                      </a:prstGeom>
-                      <a:noFill/>
-                      <a:ln w="9525">
-                        <a:noFill/>
-                        <a:headEnd/>
-                        <a:tailEnd/>
-                      </a:ln>
-                    </pic:spPr>
-                  </pic:pic>
-                </a:graphicData>
-              </a:graphic>
-            </wp:inline>
-          </w:drawing>
-        </w:r>
-      </w:hyperlink>
-      <w:r>
-        <w:t xml:space="preserve"> </w:t>
-      </w:r>
-      <w:r>
-        <w:t xml:space="preserve"> </w:t>
-      </w:r>
-      <w:r>
-        <w:t xml:space="preserve"> </w:t>
-      </w:r>
-      <w:hyperlink r:id="rId51">
-        <w:r>
-          <w:drawing>
-            <wp:inline>
-              <wp:extent cx="1270000" cy="762000"/>
-              <wp:effectExtent b="0" l="0" r="0" t="0"/>
-              <wp:docPr descr="" title="" id="1" name="Picture"/>
-              <a:graphic>
-                <a:graphicData uri="http://schemas.openxmlformats.org/drawingml/2006/picture">
-                  <pic:pic>
-                    <pic:nvPicPr>
-                      <pic:cNvPr descr="./images/halloween.png" id="0" name="Picture"/>
-                      <pic:cNvPicPr>
-                        <a:picLocks noChangeArrowheads="1" noChangeAspect="1"/>
-                      </pic:cNvPicPr>
-                    </pic:nvPicPr>
-                    <pic:blipFill>
-                      <a:blip r:embed="rId50"/>
-                      <a:stretch>
-                        <a:fillRect/>
-                      </a:stretch>
-                    </pic:blipFill>
-                    <pic:spPr bwMode="auto">
-                      <a:xfrm>
-                        <a:off x="0" y="0"/>
-                        <a:ext cx="1270000" cy="762000"/>
-                      </a:xfrm>
-                      <a:prstGeom prst="rect">
-                        <a:avLst/>
-                      </a:prstGeom>
-                      <a:noFill/>
-                      <a:ln w="9525">
-                        <a:noFill/>
-                        <a:headEnd/>
-                        <a:tailEnd/>
-                      </a:ln>
-                    </pic:spPr>
-                  </pic:pic>
-                </a:graphicData>
-              </a:graphic>
-            </wp:inline>
-          </w:drawing>
-        </w:r>
-      </w:hyperlink>
-      <w:r>
-        <w:t xml:space="preserve"> </w:t>
-      </w:r>
-      <w:r>
-        <w:t xml:space="preserve"> </w:t>
-      </w:r>
-      <w:r>
-        <w:t xml:space="preserve"> </w:t>
-      </w:r>
-      <w:hyperlink r:id="rId53">
-        <w:r>
-          <w:drawing>
-            <wp:inline>
-              <wp:extent cx="1270000" cy="762000"/>
-              <wp:effectExtent b="0" l="0" r="0" t="0"/>
-              <wp:docPr descr="" title="" id="1" name="Picture"/>
-              <a:graphic>
-                <a:graphicData uri="http://schemas.openxmlformats.org/drawingml/2006/picture">
-                  <pic:pic>
-                    <pic:nvPicPr>
-                      <pic:cNvPr descr="./images/gumby.png" id="0" name="Picture"/>
-                      <pic:cNvPicPr>
-                        <a:picLocks noChangeArrowheads="1" noChangeAspect="1"/>
-                      </pic:cNvPicPr>
-                    </pic:nvPicPr>
-                    <pic:blipFill>
-                      <a:blip r:embed="rId52"/>
-                      <a:stretch>
-                        <a:fillRect/>
-                      </a:stretch>
-                    </pic:blipFill>
-                    <pic:spPr bwMode="auto">
-                      <a:xfrm>
-                        <a:off x="0" y="0"/>
-                        <a:ext cx="1270000" cy="762000"/>
-                      </a:xfrm>
-                      <a:prstGeom prst="rect">
-                        <a:avLst/>
-                      </a:prstGeom>
-                      <a:noFill/>
-                      <a:ln w="9525">
-                        <a:noFill/>
-                        <a:headEnd/>
-                        <a:tailEnd/>
-                      </a:ln>
-                    </pic:spPr>
-                  </pic:pic>
-                </a:graphicData>
-              </a:graphic>
-            </wp:inline>
-          </w:drawing>
-        </w:r>
-      </w:hyperlink>
-      <w:r>
-        <w:t xml:space="preserve"> </w:t>
-      </w:r>
-      <w:r>
-        <w:t xml:space="preserve"> </w:t>
-      </w:r>
-      <w:r>
-        <w:t xml:space="preserve"> </w:t>
-      </w:r>
-      <w:hyperlink r:id="rId55">
-        <w:r>
-          <w:drawing>
-            <wp:inline>
-              <wp:extent cx="1270000" cy="762000"/>
-              <wp:effectExtent b="0" l="0" r="0" t="0"/>
-              <wp:docPr descr="" title="" id="1" name="Picture"/>
-              <a:graphic>
-                <a:graphicData uri="http://schemas.openxmlformats.org/drawingml/2006/picture">
-                  <pic:pic>
-                    <pic:nvPicPr>
-                      <pic:cNvPr descr="./images/lunar.png" id="0" name="Picture"/>
-                      <pic:cNvPicPr>
-                        <a:picLocks noChangeArrowheads="1" noChangeAspect="1"/>
-                      </pic:cNvPicPr>
-                    </pic:nvPicPr>
-                    <pic:blipFill>
-                      <a:blip r:embed="rId54"/>
-                      <a:stretch>
-                        <a:fillRect/>
-                      </a:stretch>
-                    </pic:blipFill>
-                    <pic:spPr bwMode="auto">
-                      <a:xfrm>
-                        <a:off x="0" y="0"/>
-                        <a:ext cx="1270000" cy="762000"/>
-                      </a:xfrm>
-                      <a:prstGeom prst="rect">
-                        <a:avLst/>
-                      </a:prstGeom>
-                      <a:noFill/>
-                      <a:ln w="9525">
-                        <a:noFill/>
-                        <a:headEnd/>
-                        <a:tailEnd/>
-                      </a:ln>
-                    </pic:spPr>
-                  </pic:pic>
-                </a:graphicData>
-              </a:graphic>
-            </wp:inline>
-          </w:drawing>
-        </w:r>
-      </w:hyperlink>
-    </w:p>
-    <w:p>
-      <w:pPr>
-        <w:pStyle w:val="FirstParagraph"/>
-      </w:pPr>
-    </w:p>
-    <w:p>
-      <w:pPr>
-        <w:pStyle w:val="BodyText"/>
-      </w:pPr>
-      <w:r>
-        <w:t xml:space="preserve">Experience cont.</w:t>
-      </w:r>
-      <w:r>
-        <w:t xml:space="preserve"> </w:t>
-      </w:r>
-      <w:r>
-        <w:t xml:space="preserve"> </w:t>
-      </w:r>
-      <w:r>
-        <w:t xml:space="preserve">———-</w:t>
-      </w:r>
-      <w:r>
-        <w:t xml:space="preserve"> </w:t>
-      </w:r>
-    </w:p>
-    <w:p>
-      <w:pPr>
-        <w:pStyle w:val="BodyText"/>
-      </w:pPr>
-      <w:r>
-        <w:rPr>
-          <w:b/>
-        </w:rPr>
-        <w:t xml:space="preserve">Systems Engineer - Urban Scan -</w:t>
-      </w:r>
-      <w:r>
-        <w:rPr>
-          <w:b/>
-        </w:rPr>
-        <w:t xml:space="preserve"> </w:t>
-      </w:r>
-      <w:r>
-        <w:rPr>
-          <w:i/>
-          <w:b/>
-        </w:rPr>
-        <w:t xml:space="preserve">2005 - 2007</w:t>
-      </w:r>
-      <w:r>
-        <w:rPr>
-          <w:b/>
-        </w:rPr>
-        <w:t xml:space="preserve"> </w:t>
-      </w:r>
-    </w:p>
-    <w:p>
-      <w:pPr>
-        <w:pStyle w:val="BodyText"/>
-      </w:pPr>
-      <w:r>
-        <w:t xml:space="preserve">Urban Scan was a start-up focused on automated 3D model generation for urban environments. Acquired by Google and scaled for Google Earth</w:t>
+      <w:r>
+        <w:t xml:space="preserve">Design and manufacture of custom data collection hardware</w:t>
       </w:r>
     </w:p>
     <w:p>
       <w:pPr>
         <w:pStyle w:val="Compact"/>
         <w:numPr>
-          <w:numId w:val="1005"/>
+          <w:numId w:val="1004"/>
           <w:ilvl w:val="0"/>
         </w:numPr>
       </w:pPr>
       <w:r>
-        <w:t xml:space="preserve">Wrote C++ real-time acquisition sensor platform composed of cameras, GPS, and laser scanners.</w:t>
+        <w:t xml:space="preserve">Research and purchasing of all hardware used by the company.</w:t>
       </w:r>
     </w:p>
     <w:p>
       <w:pPr>
         <w:pStyle w:val="Compact"/>
         <w:numPr>
-          <w:numId w:val="1005"/>
+          <w:numId w:val="1004"/>
           <w:ilvl w:val="0"/>
         </w:numPr>
       </w:pPr>
       <w:r>
-        <w:t xml:space="preserve">Design and manufacture of custom data collection hardware</w:t>
-      </w:r>
-    </w:p>
-    <w:p>
-      <w:pPr>
-        <w:pStyle w:val="Compact"/>
-        <w:numPr>
-          <w:numId w:val="1005"/>
-          <w:ilvl w:val="0"/>
-        </w:numPr>
-      </w:pPr>
-      <w:r>
-        <w:t xml:space="preserve">Research and purchasing of all hardware used by the company.</w:t>
-      </w:r>
-    </w:p>
-    <w:p>
-      <w:pPr>
-        <w:pStyle w:val="Compact"/>
-        <w:numPr>
-          <w:numId w:val="1005"/>
-          <w:ilvl w:val="0"/>
-        </w:numPr>
-      </w:pPr>
-      <w:r>
         <w:t xml:space="preserve">Point of contact for DARPA project integrators</w:t>
       </w:r>
     </w:p>
@@ -1167,10 +888,10 @@
       <w:pPr>
         <w:pStyle w:val="Heading2"/>
       </w:pPr>
-      <w:bookmarkStart w:id="56" w:name="consulting"/>
-      <w:bookmarkEnd w:id="56"/>
-      <w:r>
-        <w:t xml:space="preserve">Consulting</w:t>
+      <w:bookmarkStart w:id="46" w:name="education"/>
+      <w:bookmarkEnd w:id="46"/>
+      <w:r>
+        <w:t xml:space="preserve">Education</w:t>
       </w:r>
     </w:p>
     <w:p>
@@ -1181,129 +902,18 @@
         <w:rPr>
           <w:b/>
         </w:rPr>
-        <w:t xml:space="preserve">CTO -</w:t>
-      </w:r>
-      <w:r>
-        <w:rPr>
-          <w:b/>
-        </w:rPr>
-        <w:t xml:space="preserve"> </w:t>
-      </w:r>
-      <w:hyperlink r:id="rId57">
-        <w:r>
-          <w:rPr>
-            <w:rStyle w:val="Hyperlink"/>
-            <w:b/>
-          </w:rPr>
-          <w:t xml:space="preserve">DentalEMR</w:t>
-        </w:r>
-      </w:hyperlink>
-      <w:r>
-        <w:rPr>
-          <w:b/>
-        </w:rPr>
-        <w:t xml:space="preserve"> </w:t>
-      </w:r>
-      <w:r>
-        <w:rPr>
-          <w:b/>
-        </w:rPr>
+        <w:t xml:space="preserve">MSECE, Masters of Electrical and Computer Engineering</w:t>
+      </w:r>
+      <w:r>
+        <w:t xml:space="preserve"> </w:t>
+      </w:r>
+      <w:r>
         <w:t xml:space="preserve">-</w:t>
       </w:r>
       <w:r>
-        <w:rPr>
-          <w:b/>
-        </w:rPr>
-        <w:t xml:space="preserve"> </w:t>
-      </w:r>
-      <w:r>
-        <w:rPr>
-          <w:i/>
-          <w:b/>
-        </w:rPr>
-        <w:t xml:space="preserve">2015</w:t>
-      </w:r>
-      <w:r>
-        <w:rPr>
-          <w:b/>
-        </w:rPr>
-        <w:t xml:space="preserve"> </w:t>
-      </w:r>
-    </w:p>
-    <w:p>
-      <w:pPr>
-        <w:pStyle w:val="BodyText"/>
-      </w:pPr>
-      <w:r>
-        <w:t xml:space="preserve">Cloud-based electronic medical records webapp</w:t>
-      </w:r>
-    </w:p>
-    <w:p>
-      <w:pPr>
-        <w:pStyle w:val="Compact"/>
-        <w:numPr>
-          <w:numId w:val="1006"/>
-          <w:ilvl w:val="0"/>
-        </w:numPr>
-      </w:pPr>
-      <w:r>
-        <w:t xml:space="preserve">Architected and developed Django/Angular application hosted on AWS</w:t>
-      </w:r>
-    </w:p>
-    <w:p>
-      <w:pPr>
-        <w:pStyle w:val="Compact"/>
-        <w:numPr>
-          <w:numId w:val="1006"/>
-          <w:ilvl w:val="0"/>
-        </w:numPr>
-      </w:pPr>
-      <w:r>
-        <w:t xml:space="preserve">Interviewed and hired additional team members.</w:t>
-      </w:r>
-    </w:p>
-    <w:p>
-      <w:pPr>
-        <w:pStyle w:val="Compact"/>
-        <w:numPr>
-          <w:numId w:val="1006"/>
-          <w:ilvl w:val="0"/>
-        </w:numPr>
-      </w:pPr>
-      <w:r>
-        <w:t xml:space="preserve">Agile project management and sprint planning, acting SCRUMM master</w:t>
-      </w:r>
-    </w:p>
-    <w:p>
-      <w:pPr>
-        <w:pStyle w:val="Heading2"/>
-      </w:pPr>
-      <w:bookmarkStart w:id="58" w:name="education"/>
-      <w:bookmarkEnd w:id="58"/>
-      <w:r>
-        <w:t xml:space="preserve">Education</w:t>
-      </w:r>
-    </w:p>
-    <w:p>
-      <w:pPr>
-        <w:pStyle w:val="FirstParagraph"/>
-      </w:pPr>
-      <w:r>
-        <w:rPr>
-          <w:b/>
-        </w:rPr>
-        <w:t xml:space="preserve">MSECE, Electrical and Computer Engineering</w:t>
-      </w:r>
-      <w:r>
-        <w:t xml:space="preserve"> </w:t>
-      </w:r>
-      <w:r>
-        <w:t xml:space="preserve">-</w:t>
-      </w:r>
-      <w:r>
-        <w:t xml:space="preserve"> </w:t>
-      </w:r>
-      <w:hyperlink r:id="rId59">
+        <w:t xml:space="preserve"> </w:t>
+      </w:r>
+      <w:hyperlink r:id="rId47">
         <w:r>
           <w:rPr>
             <w:rStyle w:val="Hyperlink"/>
@@ -1335,7 +945,7 @@
         <w:rPr>
           <w:b/>
         </w:rPr>
-        <w:t xml:space="preserve">BSEE, Electrical Engineering</w:t>
+        <w:t xml:space="preserve">BSEE, Bachelors of Electrical Engineering</w:t>
       </w:r>
       <w:r>
         <w:t xml:space="preserve"> </w:t>
@@ -1346,7 +956,7 @@
       <w:r>
         <w:t xml:space="preserve"> </w:t>
       </w:r>
-      <w:hyperlink r:id="rId59">
+      <w:hyperlink r:id="rId47">
         <w:r>
           <w:rPr>
             <w:rStyle w:val="Hyperlink"/>
@@ -1372,39 +982,8 @@
     </w:p>
     <w:p>
       <w:pPr>
-        <w:pStyle w:val="Heading2"/>
-      </w:pPr>
-      <w:bookmarkStart w:id="60" w:name="patents-and-publications"/>
-      <w:bookmarkEnd w:id="60"/>
-      <w:r>
-        <w:t xml:space="preserve">Patents and Publications</w:t>
-      </w:r>
-    </w:p>
-    <w:p>
-      <w:pPr>
-        <w:pStyle w:val="FirstParagraph"/>
-      </w:pPr>
-      <w:hyperlink r:id="rId43">
-        <w:r>
-          <w:rPr>
-            <w:rStyle w:val="Hyperlink"/>
-          </w:rPr>
-          <w:t xml:space="preserve">Evaluating Three-Dimensional Geographical Environments Using A Divided Bounding Area</w:t>
-        </w:r>
-      </w:hyperlink>
-    </w:p>
-    <w:p>
-      <w:pPr>
         <w:pStyle w:val="BodyText"/>
       </w:pPr>
-      <w:hyperlink r:id="rId61">
-        <w:r>
-          <w:rPr>
-            <w:rStyle w:val="Hyperlink"/>
-          </w:rPr>
-          <w:t xml:space="preserve">Generation of Real-Time Synthetic Environment Using a Mobile Sensor Platform</w:t>
-        </w:r>
-      </w:hyperlink>
     </w:p>
     <w:sectPr/>
   </w:body>
@@ -1514,7 +1093,7 @@
     </w:lvl>
   </w:abstractNum>
   <w:abstractNum w:abstractNumId="990">
-    <w:nsid w:val="d6839e13"/>
+    <w:nsid w:val="acdf4e65"/>
     <w:multiLevelType w:val="multilevel"/>
     <w:lvl w:ilvl="0">
       <w:numFmt w:val="bullet"/>
@@ -1595,7 +1174,7 @@
     </w:lvl>
   </w:abstractNum>
   <w:abstractNum w:abstractNumId="991">
-    <w:nsid w:val="ba6e3789"/>
+    <w:nsid w:val="dc1e93d7"/>
     <w:multiLevelType w:val="multilevel"/>
     <w:lvl w:ilvl="0">
       <w:numFmt w:val="bullet"/>
@@ -1691,12 +1270,6 @@
     <w:abstractNumId w:val="991"/>
   </w:num>
   <w:num w:numId="1004">
-    <w:abstractNumId w:val="991"/>
-  </w:num>
-  <w:num w:numId="1005">
-    <w:abstractNumId w:val="991"/>
-  </w:num>
-  <w:num w:numId="1006">
     <w:abstractNumId w:val="991"/>
   </w:num>
 </w:numbering>

</xml_diff>